<commit_message>
Final changes done, project completed Alhamdulillah
</commit_message>
<xml_diff>
--- a/Documentation.docx
+++ b/Documentation.docx
@@ -5,14 +5,34 @@
     <w:p>
       <w:pPr>
         <w:pStyle w:val="Title"/>
-      </w:pPr>
-      <w:r>
+        <w:rPr>
+          <w:rFonts w:ascii="Times New Roman" w:hAnsi="Times New Roman" w:cs="Times New Roman"/>
+          <w:b/>
+          <w:bCs/>
+        </w:rPr>
+      </w:pPr>
+      <w:r>
+        <w:rPr>
+          <w:rFonts w:ascii="Times New Roman" w:hAnsi="Times New Roman" w:cs="Times New Roman"/>
+          <w:b/>
+          <w:bCs/>
+        </w:rPr>
         <w:t xml:space="preserve"> </w:t>
       </w:r>
       <w:r>
+        <w:rPr>
+          <w:rFonts w:ascii="Times New Roman" w:hAnsi="Times New Roman" w:cs="Times New Roman"/>
+          <w:b/>
+          <w:bCs/>
+        </w:rPr>
         <w:tab/>
       </w:r>
       <w:r>
+        <w:rPr>
+          <w:rFonts w:ascii="Times New Roman" w:hAnsi="Times New Roman" w:cs="Times New Roman"/>
+          <w:b/>
+          <w:bCs/>
+        </w:rPr>
         <w:t xml:space="preserve"> Restaurant Management System</w:t>
       </w:r>
     </w:p>
@@ -121,6 +141,7 @@
       <w:bookmarkStart w:id="4" w:name="_Toc164777725"/>
       <w:bookmarkStart w:id="5" w:name="_Toc164778150"/>
       <w:bookmarkStart w:id="6" w:name="_Toc164778261"/>
+      <w:bookmarkStart w:id="7" w:name="_Toc164819747"/>
       <w:r>
         <w:t>Session:</w:t>
       </w:r>
@@ -155,6 +176,7 @@
       <w:bookmarkEnd w:id="4"/>
       <w:bookmarkEnd w:id="5"/>
       <w:bookmarkEnd w:id="6"/>
+      <w:bookmarkEnd w:id="7"/>
     </w:p>
     <w:p>
       <w:pPr>
@@ -237,7 +259,7 @@
         </w:rPr>
         <w:t xml:space="preserve">  </w:t>
       </w:r>
-      <w:bookmarkStart w:id="7" w:name="_Toc160585559"/>
+      <w:bookmarkStart w:id="8" w:name="_Toc160585559"/>
       <w:r>
         <w:rPr>
           <w:rFonts w:cs="Times New Roman"/>
@@ -245,12 +267,13 @@
         </w:rPr>
         <w:t xml:space="preserve"> </w:t>
       </w:r>
-      <w:bookmarkStart w:id="8" w:name="_Toc164777387"/>
-      <w:bookmarkStart w:id="9" w:name="_Toc164777536"/>
-      <w:bookmarkStart w:id="10" w:name="_Toc164777592"/>
-      <w:bookmarkStart w:id="11" w:name="_Toc164777726"/>
-      <w:bookmarkStart w:id="12" w:name="_Toc164778151"/>
-      <w:bookmarkStart w:id="13" w:name="_Toc164778262"/>
+      <w:bookmarkStart w:id="9" w:name="_Toc164777387"/>
+      <w:bookmarkStart w:id="10" w:name="_Toc164777536"/>
+      <w:bookmarkStart w:id="11" w:name="_Toc164777592"/>
+      <w:bookmarkStart w:id="12" w:name="_Toc164777726"/>
+      <w:bookmarkStart w:id="13" w:name="_Toc164778151"/>
+      <w:bookmarkStart w:id="14" w:name="_Toc164778262"/>
+      <w:bookmarkStart w:id="15" w:name="_Toc164819748"/>
       <w:r>
         <w:rPr>
           <w:rFonts w:cs="Times New Roman"/>
@@ -280,13 +303,14 @@
         </w:rPr>
         <w:t>by:</w:t>
       </w:r>
-      <w:bookmarkEnd w:id="7"/>
       <w:bookmarkEnd w:id="8"/>
       <w:bookmarkEnd w:id="9"/>
       <w:bookmarkEnd w:id="10"/>
       <w:bookmarkEnd w:id="11"/>
       <w:bookmarkEnd w:id="12"/>
       <w:bookmarkEnd w:id="13"/>
+      <w:bookmarkEnd w:id="14"/>
+      <w:bookmarkEnd w:id="15"/>
     </w:p>
     <w:p>
       <w:pPr>
@@ -296,7 +320,7 @@
           <w:bCs/>
         </w:rPr>
       </w:pPr>
-      <w:bookmarkStart w:id="14" w:name="_Toc160585560"/>
+      <w:bookmarkStart w:id="16" w:name="_Toc160585560"/>
       <w:r>
         <w:tab/>
       </w:r>
@@ -320,7 +344,7 @@
       <w:r>
         <w:t>Mohammad Bilal</w:t>
       </w:r>
-      <w:bookmarkEnd w:id="14"/>
+      <w:bookmarkEnd w:id="16"/>
     </w:p>
     <w:p>
       <w:pPr>
@@ -330,7 +354,7 @@
           <w:bCs/>
         </w:rPr>
       </w:pPr>
-      <w:bookmarkStart w:id="15" w:name="_Toc160585561"/>
+      <w:bookmarkStart w:id="17" w:name="_Toc160585561"/>
       <w:r>
         <w:rPr>
           <w:spacing w:val="-5"/>
@@ -364,7 +388,7 @@
         </w:rPr>
         <w:t>2023-CS-168</w:t>
       </w:r>
-      <w:bookmarkEnd w:id="15"/>
+      <w:bookmarkEnd w:id="17"/>
     </w:p>
     <w:p>
       <w:pPr>
@@ -394,7 +418,7 @@
       <w:r>
         <w:t xml:space="preserve">        </w:t>
       </w:r>
-      <w:bookmarkStart w:id="16" w:name="_Toc160585562"/>
+      <w:bookmarkStart w:id="18" w:name="_Toc160585562"/>
       <w:r>
         <w:tab/>
         <w:t xml:space="preserve"> </w:t>
@@ -412,12 +436,13 @@
         <w:tab/>
         <w:t xml:space="preserve">  </w:t>
       </w:r>
-      <w:bookmarkStart w:id="17" w:name="_Toc164777388"/>
-      <w:bookmarkStart w:id="18" w:name="_Toc164777537"/>
-      <w:bookmarkStart w:id="19" w:name="_Toc164777593"/>
-      <w:bookmarkStart w:id="20" w:name="_Toc164777727"/>
-      <w:bookmarkStart w:id="21" w:name="_Toc164778152"/>
-      <w:bookmarkStart w:id="22" w:name="_Toc164778263"/>
+      <w:bookmarkStart w:id="19" w:name="_Toc164777388"/>
+      <w:bookmarkStart w:id="20" w:name="_Toc164777537"/>
+      <w:bookmarkStart w:id="21" w:name="_Toc164777593"/>
+      <w:bookmarkStart w:id="22" w:name="_Toc164777727"/>
+      <w:bookmarkStart w:id="23" w:name="_Toc164778152"/>
+      <w:bookmarkStart w:id="24" w:name="_Toc164778263"/>
+      <w:bookmarkStart w:id="25" w:name="_Toc164819749"/>
       <w:r>
         <w:t>Supervised</w:t>
       </w:r>
@@ -433,13 +458,14 @@
         </w:rPr>
         <w:t>by:</w:t>
       </w:r>
-      <w:bookmarkEnd w:id="16"/>
-      <w:bookmarkEnd w:id="17"/>
       <w:bookmarkEnd w:id="18"/>
       <w:bookmarkEnd w:id="19"/>
       <w:bookmarkEnd w:id="20"/>
       <w:bookmarkEnd w:id="21"/>
       <w:bookmarkEnd w:id="22"/>
+      <w:bookmarkEnd w:id="23"/>
+      <w:bookmarkEnd w:id="24"/>
+      <w:bookmarkEnd w:id="25"/>
     </w:p>
     <w:p>
       <w:pPr>
@@ -450,7 +476,7 @@
           <w:bCs/>
         </w:rPr>
       </w:pPr>
-      <w:bookmarkStart w:id="23" w:name="_Toc160585563"/>
+      <w:bookmarkStart w:id="26" w:name="_Toc160585563"/>
       <w:r>
         <w:t xml:space="preserve">   </w:t>
       </w:r>
@@ -488,7 +514,7 @@
       <w:r>
         <w:t>Khan Niazi</w:t>
       </w:r>
-      <w:bookmarkEnd w:id="23"/>
+      <w:bookmarkEnd w:id="26"/>
     </w:p>
     <w:p>
       <w:pPr>
@@ -688,6 +714,12 @@
     </w:p>
     <w:sdt>
       <w:sdtPr>
+        <w:rPr>
+          <w:rFonts w:ascii="Times New Roman" w:eastAsiaTheme="minorHAnsi" w:hAnsi="Times New Roman" w:cstheme="minorBidi"/>
+          <w:color w:val="000000" w:themeColor="text1"/>
+          <w:sz w:val="24"/>
+          <w:szCs w:val="22"/>
+        </w:rPr>
         <w:id w:val="-1786421264"/>
         <w:docPartObj>
           <w:docPartGallery w:val="Table of Contents"/>
@@ -696,13 +728,9 @@
       </w:sdtPr>
       <w:sdtEndPr>
         <w:rPr>
-          <w:rFonts w:ascii="Times New Roman" w:eastAsiaTheme="minorHAnsi" w:hAnsi="Times New Roman" w:cstheme="minorBidi"/>
           <w:b/>
           <w:bCs/>
           <w:noProof/>
-          <w:color w:val="000000" w:themeColor="text1"/>
-          <w:sz w:val="24"/>
-          <w:szCs w:val="22"/>
         </w:rPr>
       </w:sdtEndPr>
       <w:sdtContent>
@@ -712,6 +740,15 @@
           </w:pPr>
           <w:r>
             <w:t>Table of Contents</w:t>
+          </w:r>
+          <w:r>
+            <w:fldChar w:fldCharType="begin"/>
+          </w:r>
+          <w:r>
+            <w:instrText xml:space="preserve"> TOC \o "1-3" \h \z \u </w:instrText>
+          </w:r>
+          <w:r>
+            <w:fldChar w:fldCharType="separate"/>
           </w:r>
         </w:p>
         <w:p>
@@ -729,16 +766,7 @@
               <w14:ligatures w14:val="standardContextual"/>
             </w:rPr>
           </w:pPr>
-          <w:r>
-            <w:fldChar w:fldCharType="begin"/>
-          </w:r>
-          <w:r>
-            <w:instrText xml:space="preserve"> TOC \o "1-3" \h \z \u </w:instrText>
-          </w:r>
-          <w:r>
-            <w:fldChar w:fldCharType="separate"/>
-          </w:r>
-          <w:hyperlink w:anchor="_Toc164778264" w:history="1">
+          <w:hyperlink w:anchor="_Toc164819750" w:history="1">
             <w:r>
               <w:rPr>
                 <w:rStyle w:val="Hyperlink"/>
@@ -765,7 +793,7 @@
                 <w:noProof/>
                 <w:webHidden/>
               </w:rPr>
-              <w:instrText xml:space="preserve"> PAGEREF _Toc164778264 \h </w:instrText>
+              <w:instrText xml:space="preserve"> PAGEREF _Toc164819750 \h </w:instrText>
             </w:r>
             <w:r>
               <w:rPr>
@@ -811,7 +839,7 @@
               <w14:ligatures w14:val="standardContextual"/>
             </w:rPr>
           </w:pPr>
-          <w:hyperlink w:anchor="_Toc164778265" w:history="1">
+          <w:hyperlink w:anchor="_Toc164819751" w:history="1">
             <w:r>
               <w:rPr>
                 <w:rStyle w:val="Hyperlink"/>
@@ -838,7 +866,7 @@
                 <w:noProof/>
                 <w:webHidden/>
               </w:rPr>
-              <w:instrText xml:space="preserve"> PAGEREF _Toc164778265 \h </w:instrText>
+              <w:instrText xml:space="preserve"> PAGEREF _Toc164819751 \h </w:instrText>
             </w:r>
             <w:r>
               <w:rPr>
@@ -884,7 +912,7 @@
               <w14:ligatures w14:val="standardContextual"/>
             </w:rPr>
           </w:pPr>
-          <w:hyperlink w:anchor="_Toc164778266" w:history="1">
+          <w:hyperlink w:anchor="_Toc164819752" w:history="1">
             <w:r>
               <w:rPr>
                 <w:rStyle w:val="Hyperlink"/>
@@ -911,7 +939,7 @@
                 <w:noProof/>
                 <w:webHidden/>
               </w:rPr>
-              <w:instrText xml:space="preserve"> PAGEREF _Toc164778266 \h </w:instrText>
+              <w:instrText xml:space="preserve"> PAGEREF _Toc164819752 \h </w:instrText>
             </w:r>
             <w:r>
               <w:rPr>
@@ -957,7 +985,7 @@
               <w14:ligatures w14:val="standardContextual"/>
             </w:rPr>
           </w:pPr>
-          <w:hyperlink w:anchor="_Toc164778267" w:history="1">
+          <w:hyperlink w:anchor="_Toc164819753" w:history="1">
             <w:r>
               <w:rPr>
                 <w:rStyle w:val="Hyperlink"/>
@@ -984,7 +1012,7 @@
                 <w:noProof/>
                 <w:webHidden/>
               </w:rPr>
-              <w:instrText xml:space="preserve"> PAGEREF _Toc164778267 \h </w:instrText>
+              <w:instrText xml:space="preserve"> PAGEREF _Toc164819753 \h </w:instrText>
             </w:r>
             <w:r>
               <w:rPr>
@@ -1030,7 +1058,7 @@
               <w14:ligatures w14:val="standardContextual"/>
             </w:rPr>
           </w:pPr>
-          <w:hyperlink w:anchor="_Toc164778268" w:history="1">
+          <w:hyperlink w:anchor="_Toc164819754" w:history="1">
             <w:r>
               <w:rPr>
                 <w:rStyle w:val="Hyperlink"/>
@@ -1057,7 +1085,7 @@
                 <w:noProof/>
                 <w:webHidden/>
               </w:rPr>
-              <w:instrText xml:space="preserve"> PAGEREF _Toc164778268 \h </w:instrText>
+              <w:instrText xml:space="preserve"> PAGEREF _Toc164819754 \h </w:instrText>
             </w:r>
             <w:r>
               <w:rPr>
@@ -1103,7 +1131,7 @@
               <w14:ligatures w14:val="standardContextual"/>
             </w:rPr>
           </w:pPr>
-          <w:hyperlink w:anchor="_Toc164778269" w:history="1">
+          <w:hyperlink w:anchor="_Toc164819755" w:history="1">
             <w:r>
               <w:rPr>
                 <w:rStyle w:val="Hyperlink"/>
@@ -1130,7 +1158,7 @@
                 <w:noProof/>
                 <w:webHidden/>
               </w:rPr>
-              <w:instrText xml:space="preserve"> PAGEREF _Toc164778269 \h </w:instrText>
+              <w:instrText xml:space="preserve"> PAGEREF _Toc164819755 \h </w:instrText>
             </w:r>
             <w:r>
               <w:rPr>
@@ -1176,7 +1204,7 @@
               <w14:ligatures w14:val="standardContextual"/>
             </w:rPr>
           </w:pPr>
-          <w:hyperlink w:anchor="_Toc164778270" w:history="1">
+          <w:hyperlink w:anchor="_Toc164819756" w:history="1">
             <w:r>
               <w:rPr>
                 <w:rStyle w:val="Hyperlink"/>
@@ -1204,7 +1232,7 @@
                 <w:noProof/>
                 <w:webHidden/>
               </w:rPr>
-              <w:instrText xml:space="preserve"> PAGEREF _Toc164778270 \h </w:instrText>
+              <w:instrText xml:space="preserve"> PAGEREF _Toc164819756 \h </w:instrText>
             </w:r>
             <w:r>
               <w:rPr>
@@ -1250,7 +1278,7 @@
               <w14:ligatures w14:val="standardContextual"/>
             </w:rPr>
           </w:pPr>
-          <w:hyperlink w:anchor="_Toc164778271" w:history="1">
+          <w:hyperlink w:anchor="_Toc164819757" w:history="1">
             <w:r>
               <w:rPr>
                 <w:rStyle w:val="Hyperlink"/>
@@ -1277,7 +1305,7 @@
                 <w:noProof/>
                 <w:webHidden/>
               </w:rPr>
-              <w:instrText xml:space="preserve"> PAGEREF _Toc164778271 \h </w:instrText>
+              <w:instrText xml:space="preserve"> PAGEREF _Toc164819757 \h </w:instrText>
             </w:r>
             <w:r>
               <w:rPr>
@@ -1323,7 +1351,7 @@
               <w14:ligatures w14:val="standardContextual"/>
             </w:rPr>
           </w:pPr>
-          <w:hyperlink w:anchor="_Toc164778272" w:history="1">
+          <w:hyperlink w:anchor="_Toc164819758" w:history="1">
             <w:r>
               <w:rPr>
                 <w:rStyle w:val="Hyperlink"/>
@@ -1350,7 +1378,7 @@
                 <w:noProof/>
                 <w:webHidden/>
               </w:rPr>
-              <w:instrText xml:space="preserve"> PAGEREF _Toc164778272 \h </w:instrText>
+              <w:instrText xml:space="preserve"> PAGEREF _Toc164819758 \h </w:instrText>
             </w:r>
             <w:r>
               <w:rPr>
@@ -1396,7 +1424,7 @@
               <w14:ligatures w14:val="standardContextual"/>
             </w:rPr>
           </w:pPr>
-          <w:hyperlink w:anchor="_Toc164778273" w:history="1">
+          <w:hyperlink w:anchor="_Toc164819759" w:history="1">
             <w:r>
               <w:rPr>
                 <w:rStyle w:val="Hyperlink"/>
@@ -1423,7 +1451,7 @@
                 <w:noProof/>
                 <w:webHidden/>
               </w:rPr>
-              <w:instrText xml:space="preserve"> PAGEREF _Toc164778273 \h </w:instrText>
+              <w:instrText xml:space="preserve"> PAGEREF _Toc164819759 \h </w:instrText>
             </w:r>
             <w:r>
               <w:rPr>
@@ -1469,7 +1497,7 @@
               <w14:ligatures w14:val="standardContextual"/>
             </w:rPr>
           </w:pPr>
-          <w:hyperlink w:anchor="_Toc164778274" w:history="1">
+          <w:hyperlink w:anchor="_Toc164819760" w:history="1">
             <w:r>
               <w:rPr>
                 <w:rStyle w:val="Hyperlink"/>
@@ -1496,7 +1524,7 @@
                 <w:noProof/>
                 <w:webHidden/>
               </w:rPr>
-              <w:instrText xml:space="preserve"> PAGEREF _Toc164778274 \h </w:instrText>
+              <w:instrText xml:space="preserve"> PAGEREF _Toc164819760 \h </w:instrText>
             </w:r>
             <w:r>
               <w:rPr>
@@ -1542,7 +1570,7 @@
               <w14:ligatures w14:val="standardContextual"/>
             </w:rPr>
           </w:pPr>
-          <w:hyperlink w:anchor="_Toc164778275" w:history="1">
+          <w:hyperlink w:anchor="_Toc164819761" w:history="1">
             <w:r>
               <w:rPr>
                 <w:rStyle w:val="Hyperlink"/>
@@ -1569,7 +1597,7 @@
                 <w:noProof/>
                 <w:webHidden/>
               </w:rPr>
-              <w:instrText xml:space="preserve"> PAGEREF _Toc164778275 \h </w:instrText>
+              <w:instrText xml:space="preserve"> PAGEREF _Toc164819761 \h </w:instrText>
             </w:r>
             <w:r>
               <w:rPr>
@@ -1615,7 +1643,7 @@
               <w14:ligatures w14:val="standardContextual"/>
             </w:rPr>
           </w:pPr>
-          <w:hyperlink w:anchor="_Toc164778276" w:history="1">
+          <w:hyperlink w:anchor="_Toc164819762" w:history="1">
             <w:r>
               <w:rPr>
                 <w:rStyle w:val="Hyperlink"/>
@@ -1642,7 +1670,7 @@
                 <w:noProof/>
                 <w:webHidden/>
               </w:rPr>
-              <w:instrText xml:space="preserve"> PAGEREF _Toc164778276 \h </w:instrText>
+              <w:instrText xml:space="preserve"> PAGEREF _Toc164819762 \h </w:instrText>
             </w:r>
             <w:r>
               <w:rPr>
@@ -1688,7 +1716,7 @@
               <w14:ligatures w14:val="standardContextual"/>
             </w:rPr>
           </w:pPr>
-          <w:hyperlink w:anchor="_Toc164778277" w:history="1">
+          <w:hyperlink w:anchor="_Toc164819763" w:history="1">
             <w:r>
               <w:rPr>
                 <w:rStyle w:val="Hyperlink"/>
@@ -1715,7 +1743,7 @@
                 <w:noProof/>
                 <w:webHidden/>
               </w:rPr>
-              <w:instrText xml:space="preserve"> PAGEREF _Toc164778277 \h </w:instrText>
+              <w:instrText xml:space="preserve"> PAGEREF _Toc164819763 \h </w:instrText>
             </w:r>
             <w:r>
               <w:rPr>
@@ -1761,7 +1789,7 @@
               <w14:ligatures w14:val="standardContextual"/>
             </w:rPr>
           </w:pPr>
-          <w:hyperlink w:anchor="_Toc164778278" w:history="1">
+          <w:hyperlink w:anchor="_Toc164819764" w:history="1">
             <w:r>
               <w:rPr>
                 <w:rStyle w:val="Hyperlink"/>
@@ -1789,7 +1817,7 @@
                 <w:noProof/>
                 <w:webHidden/>
               </w:rPr>
-              <w:instrText xml:space="preserve"> PAGEREF _Toc164778278 \h </w:instrText>
+              <w:instrText xml:space="preserve"> PAGEREF _Toc164819764 \h </w:instrText>
             </w:r>
             <w:r>
               <w:rPr>
@@ -1835,7 +1863,7 @@
               <w14:ligatures w14:val="standardContextual"/>
             </w:rPr>
           </w:pPr>
-          <w:hyperlink w:anchor="_Toc164778279" w:history="1">
+          <w:hyperlink w:anchor="_Toc164819765" w:history="1">
             <w:r>
               <w:rPr>
                 <w:rStyle w:val="Hyperlink"/>
@@ -1862,7 +1890,7 @@
                 <w:noProof/>
                 <w:webHidden/>
               </w:rPr>
-              <w:instrText xml:space="preserve"> PAGEREF _Toc164778279 \h </w:instrText>
+              <w:instrText xml:space="preserve"> PAGEREF _Toc164819765 \h </w:instrText>
             </w:r>
             <w:r>
               <w:rPr>
@@ -1908,7 +1936,7 @@
               <w14:ligatures w14:val="standardContextual"/>
             </w:rPr>
           </w:pPr>
-          <w:hyperlink w:anchor="_Toc164778280" w:history="1">
+          <w:hyperlink w:anchor="_Toc164819766" w:history="1">
             <w:r>
               <w:rPr>
                 <w:rStyle w:val="Hyperlink"/>
@@ -1936,7 +1964,7 @@
                 <w:noProof/>
                 <w:webHidden/>
               </w:rPr>
-              <w:instrText xml:space="preserve"> PAGEREF _Toc164778280 \h </w:instrText>
+              <w:instrText xml:space="preserve"> PAGEREF _Toc164819766 \h </w:instrText>
             </w:r>
             <w:r>
               <w:rPr>
@@ -1982,7 +2010,7 @@
               <w14:ligatures w14:val="standardContextual"/>
             </w:rPr>
           </w:pPr>
-          <w:hyperlink w:anchor="_Toc164778281" w:history="1">
+          <w:hyperlink w:anchor="_Toc164819767" w:history="1">
             <w:r>
               <w:rPr>
                 <w:rStyle w:val="Hyperlink"/>
@@ -2009,7 +2037,7 @@
                 <w:noProof/>
                 <w:webHidden/>
               </w:rPr>
-              <w:instrText xml:space="preserve"> PAGEREF _Toc164778281 \h </w:instrText>
+              <w:instrText xml:space="preserve"> PAGEREF _Toc164819767 \h </w:instrText>
             </w:r>
             <w:r>
               <w:rPr>
@@ -2055,7 +2083,7 @@
               <w14:ligatures w14:val="standardContextual"/>
             </w:rPr>
           </w:pPr>
-          <w:hyperlink w:anchor="_Toc164778282" w:history="1">
+          <w:hyperlink w:anchor="_Toc164819768" w:history="1">
             <w:r>
               <w:rPr>
                 <w:rStyle w:val="Hyperlink"/>
@@ -2082,7 +2110,7 @@
                 <w:noProof/>
                 <w:webHidden/>
               </w:rPr>
-              <w:instrText xml:space="preserve"> PAGEREF _Toc164778282 \h </w:instrText>
+              <w:instrText xml:space="preserve"> PAGEREF _Toc164819768 \h </w:instrText>
             </w:r>
             <w:r>
               <w:rPr>
@@ -2128,7 +2156,7 @@
               <w14:ligatures w14:val="standardContextual"/>
             </w:rPr>
           </w:pPr>
-          <w:hyperlink w:anchor="_Toc164778283" w:history="1">
+          <w:hyperlink w:anchor="_Toc164819769" w:history="1">
             <w:r>
               <w:rPr>
                 <w:rStyle w:val="Hyperlink"/>
@@ -2155,7 +2183,7 @@
                 <w:noProof/>
                 <w:webHidden/>
               </w:rPr>
-              <w:instrText xml:space="preserve"> PAGEREF _Toc164778283 \h </w:instrText>
+              <w:instrText xml:space="preserve"> PAGEREF _Toc164819769 \h </w:instrText>
             </w:r>
             <w:r>
               <w:rPr>
@@ -2201,7 +2229,7 @@
               <w14:ligatures w14:val="standardContextual"/>
             </w:rPr>
           </w:pPr>
-          <w:hyperlink w:anchor="_Toc164778284" w:history="1">
+          <w:hyperlink w:anchor="_Toc164819770" w:history="1">
             <w:r>
               <w:rPr>
                 <w:rStyle w:val="Hyperlink"/>
@@ -2228,7 +2256,7 @@
                 <w:noProof/>
                 <w:webHidden/>
               </w:rPr>
-              <w:instrText xml:space="preserve"> PAGEREF _Toc164778284 \h </w:instrText>
+              <w:instrText xml:space="preserve"> PAGEREF _Toc164819770 \h </w:instrText>
             </w:r>
             <w:r>
               <w:rPr>
@@ -2248,7 +2276,7 @@
                 <w:noProof/>
                 <w:webHidden/>
               </w:rPr>
-              <w:t>8</w:t>
+              <w:t>7</w:t>
             </w:r>
             <w:r>
               <w:rPr>
@@ -2274,7 +2302,7 @@
               <w14:ligatures w14:val="standardContextual"/>
             </w:rPr>
           </w:pPr>
-          <w:hyperlink w:anchor="_Toc164778285" w:history="1">
+          <w:hyperlink w:anchor="_Toc164819771" w:history="1">
             <w:r>
               <w:rPr>
                 <w:rStyle w:val="Hyperlink"/>
@@ -2301,7 +2329,7 @@
                 <w:noProof/>
                 <w:webHidden/>
               </w:rPr>
-              <w:instrText xml:space="preserve"> PAGEREF _Toc164778285 \h </w:instrText>
+              <w:instrText xml:space="preserve"> PAGEREF _Toc164819771 \h </w:instrText>
             </w:r>
             <w:r>
               <w:rPr>
@@ -2321,7 +2349,7 @@
                 <w:noProof/>
                 <w:webHidden/>
               </w:rPr>
-              <w:t>9</w:t>
+              <w:t>8</w:t>
             </w:r>
             <w:r>
               <w:rPr>
@@ -2347,7 +2375,7 @@
               <w14:ligatures w14:val="standardContextual"/>
             </w:rPr>
           </w:pPr>
-          <w:hyperlink w:anchor="_Toc164778286" w:history="1">
+          <w:hyperlink w:anchor="_Toc164819772" w:history="1">
             <w:r>
               <w:rPr>
                 <w:rStyle w:val="Hyperlink"/>
@@ -2374,7 +2402,7 @@
                 <w:noProof/>
                 <w:webHidden/>
               </w:rPr>
-              <w:instrText xml:space="preserve"> PAGEREF _Toc164778286 \h </w:instrText>
+              <w:instrText xml:space="preserve"> PAGEREF _Toc164819772 \h </w:instrText>
             </w:r>
             <w:r>
               <w:rPr>
@@ -2394,7 +2422,7 @@
                 <w:noProof/>
                 <w:webHidden/>
               </w:rPr>
-              <w:t>9</w:t>
+              <w:t>8</w:t>
             </w:r>
             <w:r>
               <w:rPr>
@@ -2420,7 +2448,7 @@
               <w14:ligatures w14:val="standardContextual"/>
             </w:rPr>
           </w:pPr>
-          <w:hyperlink w:anchor="_Toc164778287" w:history="1">
+          <w:hyperlink w:anchor="_Toc164819773" w:history="1">
             <w:r>
               <w:rPr>
                 <w:rStyle w:val="Hyperlink"/>
@@ -2447,7 +2475,7 @@
                 <w:noProof/>
                 <w:webHidden/>
               </w:rPr>
-              <w:instrText xml:space="preserve"> PAGEREF _Toc164778287 \h </w:instrText>
+              <w:instrText xml:space="preserve"> PAGEREF _Toc164819773 \h </w:instrText>
             </w:r>
             <w:r>
               <w:rPr>
@@ -2467,7 +2495,7 @@
                 <w:noProof/>
                 <w:webHidden/>
               </w:rPr>
-              <w:t>9</w:t>
+              <w:t>8</w:t>
             </w:r>
             <w:r>
               <w:rPr>
@@ -2493,7 +2521,7 @@
               <w14:ligatures w14:val="standardContextual"/>
             </w:rPr>
           </w:pPr>
-          <w:hyperlink w:anchor="_Toc164778288" w:history="1">
+          <w:hyperlink w:anchor="_Toc164819774" w:history="1">
             <w:r>
               <w:rPr>
                 <w:rStyle w:val="Hyperlink"/>
@@ -2520,7 +2548,7 @@
                 <w:noProof/>
                 <w:webHidden/>
               </w:rPr>
-              <w:instrText xml:space="preserve"> PAGEREF _Toc164778288 \h </w:instrText>
+              <w:instrText xml:space="preserve"> PAGEREF _Toc164819774 \h </w:instrText>
             </w:r>
             <w:r>
               <w:rPr>
@@ -2540,7 +2568,7 @@
                 <w:noProof/>
                 <w:webHidden/>
               </w:rPr>
-              <w:t>10</w:t>
+              <w:t>9</w:t>
             </w:r>
             <w:r>
               <w:rPr>
@@ -2566,7 +2594,7 @@
               <w14:ligatures w14:val="standardContextual"/>
             </w:rPr>
           </w:pPr>
-          <w:hyperlink w:anchor="_Toc164778289" w:history="1">
+          <w:hyperlink w:anchor="_Toc164819775" w:history="1">
             <w:r>
               <w:rPr>
                 <w:rStyle w:val="Hyperlink"/>
@@ -2593,7 +2621,7 @@
                 <w:noProof/>
                 <w:webHidden/>
               </w:rPr>
-              <w:instrText xml:space="preserve"> PAGEREF _Toc164778289 \h </w:instrText>
+              <w:instrText xml:space="preserve"> PAGEREF _Toc164819775 \h </w:instrText>
             </w:r>
             <w:r>
               <w:rPr>
@@ -2613,7 +2641,7 @@
                 <w:noProof/>
                 <w:webHidden/>
               </w:rPr>
-              <w:t>10</w:t>
+              <w:t>9</w:t>
             </w:r>
             <w:r>
               <w:rPr>
@@ -2639,7 +2667,7 @@
               <w14:ligatures w14:val="standardContextual"/>
             </w:rPr>
           </w:pPr>
-          <w:hyperlink w:anchor="_Toc164778290" w:history="1">
+          <w:hyperlink w:anchor="_Toc164819776" w:history="1">
             <w:r>
               <w:rPr>
                 <w:rStyle w:val="Hyperlink"/>
@@ -2666,7 +2694,7 @@
                 <w:noProof/>
                 <w:webHidden/>
               </w:rPr>
-              <w:instrText xml:space="preserve"> PAGEREF _Toc164778290 \h </w:instrText>
+              <w:instrText xml:space="preserve"> PAGEREF _Toc164819776 \h </w:instrText>
             </w:r>
             <w:r>
               <w:rPr>
@@ -2686,7 +2714,7 @@
                 <w:noProof/>
                 <w:webHidden/>
               </w:rPr>
-              <w:t>11</w:t>
+              <w:t>10</w:t>
             </w:r>
             <w:r>
               <w:rPr>
@@ -2712,7 +2740,7 @@
               <w14:ligatures w14:val="standardContextual"/>
             </w:rPr>
           </w:pPr>
-          <w:hyperlink w:anchor="_Toc164778291" w:history="1">
+          <w:hyperlink w:anchor="_Toc164819777" w:history="1">
             <w:r>
               <w:rPr>
                 <w:rStyle w:val="Hyperlink"/>
@@ -2739,7 +2767,7 @@
                 <w:noProof/>
                 <w:webHidden/>
               </w:rPr>
-              <w:instrText xml:space="preserve"> PAGEREF _Toc164778291 \h </w:instrText>
+              <w:instrText xml:space="preserve"> PAGEREF _Toc164819777 \h </w:instrText>
             </w:r>
             <w:r>
               <w:rPr>
@@ -2759,7 +2787,7 @@
                 <w:noProof/>
                 <w:webHidden/>
               </w:rPr>
-              <w:t>11</w:t>
+              <w:t>10</w:t>
             </w:r>
             <w:r>
               <w:rPr>
@@ -2785,7 +2813,7 @@
               <w14:ligatures w14:val="standardContextual"/>
             </w:rPr>
           </w:pPr>
-          <w:hyperlink w:anchor="_Toc164778292" w:history="1">
+          <w:hyperlink w:anchor="_Toc164819778" w:history="1">
             <w:r>
               <w:rPr>
                 <w:rStyle w:val="Hyperlink"/>
@@ -2812,7 +2840,7 @@
                 <w:noProof/>
                 <w:webHidden/>
               </w:rPr>
-              <w:instrText xml:space="preserve"> PAGEREF _Toc164778292 \h </w:instrText>
+              <w:instrText xml:space="preserve"> PAGEREF _Toc164819778 \h </w:instrText>
             </w:r>
             <w:r>
               <w:rPr>
@@ -2832,7 +2860,7 @@
                 <w:noProof/>
                 <w:webHidden/>
               </w:rPr>
-              <w:t>12</w:t>
+              <w:t>11</w:t>
             </w:r>
             <w:r>
               <w:rPr>
@@ -2858,7 +2886,7 @@
               <w14:ligatures w14:val="standardContextual"/>
             </w:rPr>
           </w:pPr>
-          <w:hyperlink w:anchor="_Toc164778293" w:history="1">
+          <w:hyperlink w:anchor="_Toc164819779" w:history="1">
             <w:r>
               <w:rPr>
                 <w:rStyle w:val="Hyperlink"/>
@@ -2885,7 +2913,7 @@
                 <w:noProof/>
                 <w:webHidden/>
               </w:rPr>
-              <w:instrText xml:space="preserve"> PAGEREF _Toc164778293 \h </w:instrText>
+              <w:instrText xml:space="preserve"> PAGEREF _Toc164819779 \h </w:instrText>
             </w:r>
             <w:r>
               <w:rPr>
@@ -2905,7 +2933,7 @@
                 <w:noProof/>
                 <w:webHidden/>
               </w:rPr>
-              <w:t>12</w:t>
+              <w:t>11</w:t>
             </w:r>
             <w:r>
               <w:rPr>
@@ -2931,7 +2959,7 @@
               <w14:ligatures w14:val="standardContextual"/>
             </w:rPr>
           </w:pPr>
-          <w:hyperlink w:anchor="_Toc164778294" w:history="1">
+          <w:hyperlink w:anchor="_Toc164819780" w:history="1">
             <w:r>
               <w:rPr>
                 <w:rStyle w:val="Hyperlink"/>
@@ -2958,7 +2986,7 @@
                 <w:noProof/>
                 <w:webHidden/>
               </w:rPr>
-              <w:instrText xml:space="preserve"> PAGEREF _Toc164778294 \h </w:instrText>
+              <w:instrText xml:space="preserve"> PAGEREF _Toc164819780 \h </w:instrText>
             </w:r>
             <w:r>
               <w:rPr>
@@ -2978,7 +3006,7 @@
                 <w:noProof/>
                 <w:webHidden/>
               </w:rPr>
-              <w:t>12</w:t>
+              <w:t>11</w:t>
             </w:r>
             <w:r>
               <w:rPr>
@@ -3004,7 +3032,7 @@
               <w14:ligatures w14:val="standardContextual"/>
             </w:rPr>
           </w:pPr>
-          <w:hyperlink w:anchor="_Toc164778295" w:history="1">
+          <w:hyperlink w:anchor="_Toc164819781" w:history="1">
             <w:r>
               <w:rPr>
                 <w:rStyle w:val="Hyperlink"/>
@@ -3031,7 +3059,7 @@
                 <w:noProof/>
                 <w:webHidden/>
               </w:rPr>
-              <w:instrText xml:space="preserve"> PAGEREF _Toc164778295 \h </w:instrText>
+              <w:instrText xml:space="preserve"> PAGEREF _Toc164819781 \h </w:instrText>
             </w:r>
             <w:r>
               <w:rPr>
@@ -3051,7 +3079,7 @@
                 <w:noProof/>
                 <w:webHidden/>
               </w:rPr>
-              <w:t>13</w:t>
+              <w:t>12</w:t>
             </w:r>
             <w:r>
               <w:rPr>
@@ -3077,7 +3105,7 @@
               <w14:ligatures w14:val="standardContextual"/>
             </w:rPr>
           </w:pPr>
-          <w:hyperlink w:anchor="_Toc164778296" w:history="1">
+          <w:hyperlink w:anchor="_Toc164819782" w:history="1">
             <w:r>
               <w:rPr>
                 <w:rStyle w:val="Hyperlink"/>
@@ -3104,7 +3132,7 @@
                 <w:noProof/>
                 <w:webHidden/>
               </w:rPr>
-              <w:instrText xml:space="preserve"> PAGEREF _Toc164778296 \h </w:instrText>
+              <w:instrText xml:space="preserve"> PAGEREF _Toc164819782 \h </w:instrText>
             </w:r>
             <w:r>
               <w:rPr>
@@ -3124,7 +3152,7 @@
                 <w:noProof/>
                 <w:webHidden/>
               </w:rPr>
-              <w:t>13</w:t>
+              <w:t>12</w:t>
             </w:r>
             <w:r>
               <w:rPr>
@@ -3150,7 +3178,7 @@
               <w14:ligatures w14:val="standardContextual"/>
             </w:rPr>
           </w:pPr>
-          <w:hyperlink w:anchor="_Toc164778297" w:history="1">
+          <w:hyperlink w:anchor="_Toc164819783" w:history="1">
             <w:r>
               <w:rPr>
                 <w:rStyle w:val="Hyperlink"/>
@@ -3177,7 +3205,7 @@
                 <w:noProof/>
                 <w:webHidden/>
               </w:rPr>
-              <w:instrText xml:space="preserve"> PAGEREF _Toc164778297 \h </w:instrText>
+              <w:instrText xml:space="preserve"> PAGEREF _Toc164819783 \h </w:instrText>
             </w:r>
             <w:r>
               <w:rPr>
@@ -3197,7 +3225,7 @@
                 <w:noProof/>
                 <w:webHidden/>
               </w:rPr>
-              <w:t>14</w:t>
+              <w:t>13</w:t>
             </w:r>
             <w:r>
               <w:rPr>
@@ -3223,7 +3251,7 @@
               <w14:ligatures w14:val="standardContextual"/>
             </w:rPr>
           </w:pPr>
-          <w:hyperlink w:anchor="_Toc164778298" w:history="1">
+          <w:hyperlink w:anchor="_Toc164819784" w:history="1">
             <w:r>
               <w:rPr>
                 <w:rStyle w:val="Hyperlink"/>
@@ -3250,7 +3278,7 @@
                 <w:noProof/>
                 <w:webHidden/>
               </w:rPr>
-              <w:instrText xml:space="preserve"> PAGEREF _Toc164778298 \h </w:instrText>
+              <w:instrText xml:space="preserve"> PAGEREF _Toc164819784 \h </w:instrText>
             </w:r>
             <w:r>
               <w:rPr>
@@ -3270,7 +3298,7 @@
                 <w:noProof/>
                 <w:webHidden/>
               </w:rPr>
-              <w:t>14</w:t>
+              <w:t>13</w:t>
             </w:r>
             <w:r>
               <w:rPr>
@@ -3296,7 +3324,7 @@
               <w14:ligatures w14:val="standardContextual"/>
             </w:rPr>
           </w:pPr>
-          <w:hyperlink w:anchor="_Toc164778299" w:history="1">
+          <w:hyperlink w:anchor="_Toc164819785" w:history="1">
             <w:r>
               <w:rPr>
                 <w:rStyle w:val="Hyperlink"/>
@@ -3323,7 +3351,7 @@
                 <w:noProof/>
                 <w:webHidden/>
               </w:rPr>
-              <w:instrText xml:space="preserve"> PAGEREF _Toc164778299 \h </w:instrText>
+              <w:instrText xml:space="preserve"> PAGEREF _Toc164819785 \h </w:instrText>
             </w:r>
             <w:r>
               <w:rPr>
@@ -3343,7 +3371,7 @@
                 <w:noProof/>
                 <w:webHidden/>
               </w:rPr>
-              <w:t>15</w:t>
+              <w:t>14</w:t>
             </w:r>
             <w:r>
               <w:rPr>
@@ -3369,7 +3397,7 @@
               <w14:ligatures w14:val="standardContextual"/>
             </w:rPr>
           </w:pPr>
-          <w:hyperlink w:anchor="_Toc164778300" w:history="1">
+          <w:hyperlink w:anchor="_Toc164819786" w:history="1">
             <w:r>
               <w:rPr>
                 <w:rStyle w:val="Hyperlink"/>
@@ -3396,7 +3424,7 @@
                 <w:noProof/>
                 <w:webHidden/>
               </w:rPr>
-              <w:instrText xml:space="preserve"> PAGEREF _Toc164778300 \h </w:instrText>
+              <w:instrText xml:space="preserve"> PAGEREF _Toc164819786 \h </w:instrText>
             </w:r>
             <w:r>
               <w:rPr>
@@ -3416,7 +3444,7 @@
                 <w:noProof/>
                 <w:webHidden/>
               </w:rPr>
-              <w:t>15</w:t>
+              <w:t>14</w:t>
             </w:r>
             <w:r>
               <w:rPr>
@@ -3442,7 +3470,7 @@
               <w14:ligatures w14:val="standardContextual"/>
             </w:rPr>
           </w:pPr>
-          <w:hyperlink w:anchor="_Toc164778301" w:history="1">
+          <w:hyperlink w:anchor="_Toc164819787" w:history="1">
             <w:r>
               <w:rPr>
                 <w:rStyle w:val="Hyperlink"/>
@@ -3469,7 +3497,7 @@
                 <w:noProof/>
                 <w:webHidden/>
               </w:rPr>
-              <w:instrText xml:space="preserve"> PAGEREF _Toc164778301 \h </w:instrText>
+              <w:instrText xml:space="preserve"> PAGEREF _Toc164819787 \h </w:instrText>
             </w:r>
             <w:r>
               <w:rPr>
@@ -3489,7 +3517,7 @@
                 <w:noProof/>
                 <w:webHidden/>
               </w:rPr>
-              <w:t>16</w:t>
+              <w:t>15</w:t>
             </w:r>
             <w:r>
               <w:rPr>
@@ -3515,7 +3543,7 @@
               <w14:ligatures w14:val="standardContextual"/>
             </w:rPr>
           </w:pPr>
-          <w:hyperlink w:anchor="_Toc164778302" w:history="1">
+          <w:hyperlink w:anchor="_Toc164819788" w:history="1">
             <w:r>
               <w:rPr>
                 <w:rStyle w:val="Hyperlink"/>
@@ -3542,7 +3570,7 @@
                 <w:noProof/>
                 <w:webHidden/>
               </w:rPr>
-              <w:instrText xml:space="preserve"> PAGEREF _Toc164778302 \h </w:instrText>
+              <w:instrText xml:space="preserve"> PAGEREF _Toc164819788 \h </w:instrText>
             </w:r>
             <w:r>
               <w:rPr>
@@ -3562,7 +3590,7 @@
                 <w:noProof/>
                 <w:webHidden/>
               </w:rPr>
-              <w:t>16</w:t>
+              <w:t>15</w:t>
             </w:r>
             <w:r>
               <w:rPr>
@@ -3588,7 +3616,7 @@
               <w14:ligatures w14:val="standardContextual"/>
             </w:rPr>
           </w:pPr>
-          <w:hyperlink w:anchor="_Toc164778303" w:history="1">
+          <w:hyperlink w:anchor="_Toc164819789" w:history="1">
             <w:r>
               <w:rPr>
                 <w:rStyle w:val="Hyperlink"/>
@@ -3615,7 +3643,7 @@
                 <w:noProof/>
                 <w:webHidden/>
               </w:rPr>
-              <w:instrText xml:space="preserve"> PAGEREF _Toc164778303 \h </w:instrText>
+              <w:instrText xml:space="preserve"> PAGEREF _Toc164819789 \h </w:instrText>
             </w:r>
             <w:r>
               <w:rPr>
@@ -3635,7 +3663,7 @@
                 <w:noProof/>
                 <w:webHidden/>
               </w:rPr>
-              <w:t>16</w:t>
+              <w:t>15</w:t>
             </w:r>
             <w:r>
               <w:rPr>
@@ -3661,7 +3689,7 @@
               <w14:ligatures w14:val="standardContextual"/>
             </w:rPr>
           </w:pPr>
-          <w:hyperlink w:anchor="_Toc164778304" w:history="1">
+          <w:hyperlink w:anchor="_Toc164819790" w:history="1">
             <w:r>
               <w:rPr>
                 <w:rStyle w:val="Hyperlink"/>
@@ -3688,7 +3716,7 @@
                 <w:noProof/>
                 <w:webHidden/>
               </w:rPr>
-              <w:instrText xml:space="preserve"> PAGEREF _Toc164778304 \h </w:instrText>
+              <w:instrText xml:space="preserve"> PAGEREF _Toc164819790 \h </w:instrText>
             </w:r>
             <w:r>
               <w:rPr>
@@ -3708,7 +3736,7 @@
                 <w:noProof/>
                 <w:webHidden/>
               </w:rPr>
-              <w:t>17</w:t>
+              <w:t>16</w:t>
             </w:r>
             <w:r>
               <w:rPr>
@@ -3734,7 +3762,7 @@
               <w14:ligatures w14:val="standardContextual"/>
             </w:rPr>
           </w:pPr>
-          <w:hyperlink w:anchor="_Toc164778305" w:history="1">
+          <w:hyperlink w:anchor="_Toc164819791" w:history="1">
             <w:r>
               <w:rPr>
                 <w:rStyle w:val="Hyperlink"/>
@@ -3761,7 +3789,7 @@
                 <w:noProof/>
                 <w:webHidden/>
               </w:rPr>
-              <w:instrText xml:space="preserve"> PAGEREF _Toc164778305 \h </w:instrText>
+              <w:instrText xml:space="preserve"> PAGEREF _Toc164819791 \h </w:instrText>
             </w:r>
             <w:r>
               <w:rPr>
@@ -3781,7 +3809,7 @@
                 <w:noProof/>
                 <w:webHidden/>
               </w:rPr>
-              <w:t>17</w:t>
+              <w:t>16</w:t>
             </w:r>
             <w:r>
               <w:rPr>
@@ -3807,7 +3835,7 @@
               <w14:ligatures w14:val="standardContextual"/>
             </w:rPr>
           </w:pPr>
-          <w:hyperlink w:anchor="_Toc164778306" w:history="1">
+          <w:hyperlink w:anchor="_Toc164819792" w:history="1">
             <w:r>
               <w:rPr>
                 <w:rStyle w:val="Hyperlink"/>
@@ -3834,7 +3862,7 @@
                 <w:noProof/>
                 <w:webHidden/>
               </w:rPr>
-              <w:instrText xml:space="preserve"> PAGEREF _Toc164778306 \h </w:instrText>
+              <w:instrText xml:space="preserve"> PAGEREF _Toc164819792 \h </w:instrText>
             </w:r>
             <w:r>
               <w:rPr>
@@ -3854,7 +3882,7 @@
                 <w:noProof/>
                 <w:webHidden/>
               </w:rPr>
-              <w:t>17</w:t>
+              <w:t>16</w:t>
             </w:r>
             <w:r>
               <w:rPr>
@@ -3880,7 +3908,7 @@
               <w14:ligatures w14:val="standardContextual"/>
             </w:rPr>
           </w:pPr>
-          <w:hyperlink w:anchor="_Toc164778307" w:history="1">
+          <w:hyperlink w:anchor="_Toc164819793" w:history="1">
             <w:r>
               <w:rPr>
                 <w:rStyle w:val="Hyperlink"/>
@@ -3907,7 +3935,7 @@
                 <w:noProof/>
                 <w:webHidden/>
               </w:rPr>
-              <w:instrText xml:space="preserve"> PAGEREF _Toc164778307 \h </w:instrText>
+              <w:instrText xml:space="preserve"> PAGEREF _Toc164819793 \h </w:instrText>
             </w:r>
             <w:r>
               <w:rPr>
@@ -3927,7 +3955,7 @@
                 <w:noProof/>
                 <w:webHidden/>
               </w:rPr>
-              <w:t>18</w:t>
+              <w:t>17</w:t>
             </w:r>
             <w:r>
               <w:rPr>
@@ -3953,7 +3981,7 @@
               <w14:ligatures w14:val="standardContextual"/>
             </w:rPr>
           </w:pPr>
-          <w:hyperlink w:anchor="_Toc164778308" w:history="1">
+          <w:hyperlink w:anchor="_Toc164819794" w:history="1">
             <w:r>
               <w:rPr>
                 <w:rStyle w:val="Hyperlink"/>
@@ -3980,7 +4008,7 @@
                 <w:noProof/>
                 <w:webHidden/>
               </w:rPr>
-              <w:instrText xml:space="preserve"> PAGEREF _Toc164778308 \h </w:instrText>
+              <w:instrText xml:space="preserve"> PAGEREF _Toc164819794 \h </w:instrText>
             </w:r>
             <w:r>
               <w:rPr>
@@ -4000,7 +4028,7 @@
                 <w:noProof/>
                 <w:webHidden/>
               </w:rPr>
-              <w:t>18</w:t>
+              <w:t>17</w:t>
             </w:r>
             <w:r>
               <w:rPr>
@@ -4026,7 +4054,7 @@
               <w14:ligatures w14:val="standardContextual"/>
             </w:rPr>
           </w:pPr>
-          <w:hyperlink w:anchor="_Toc164778309" w:history="1">
+          <w:hyperlink w:anchor="_Toc164819795" w:history="1">
             <w:r>
               <w:rPr>
                 <w:rStyle w:val="Hyperlink"/>
@@ -4053,7 +4081,7 @@
                 <w:noProof/>
                 <w:webHidden/>
               </w:rPr>
-              <w:instrText xml:space="preserve"> PAGEREF _Toc164778309 \h </w:instrText>
+              <w:instrText xml:space="preserve"> PAGEREF _Toc164819795 \h </w:instrText>
             </w:r>
             <w:r>
               <w:rPr>
@@ -4073,7 +4101,80 @@
                 <w:noProof/>
                 <w:webHidden/>
               </w:rPr>
-              <w:t>19</w:t>
+              <w:t>18</w:t>
+            </w:r>
+            <w:r>
+              <w:rPr>
+                <w:noProof/>
+                <w:webHidden/>
+              </w:rPr>
+              <w:fldChar w:fldCharType="end"/>
+            </w:r>
+          </w:hyperlink>
+        </w:p>
+        <w:p>
+          <w:pPr>
+            <w:pStyle w:val="TOC1"/>
+            <w:tabs>
+              <w:tab w:val="right" w:leader="dot" w:pos="9350"/>
+            </w:tabs>
+            <w:rPr>
+              <w:rFonts w:asciiTheme="minorHAnsi" w:eastAsiaTheme="minorEastAsia" w:hAnsiTheme="minorHAnsi"/>
+              <w:noProof/>
+              <w:color w:val="auto"/>
+              <w:kern w:val="2"/>
+              <w:sz w:val="22"/>
+              <w14:ligatures w14:val="standardContextual"/>
+            </w:rPr>
+          </w:pPr>
+          <w:hyperlink w:anchor="_Toc164819796" w:history="1">
+            <w:r>
+              <w:rPr>
+                <w:rStyle w:val="Hyperlink"/>
+                <w:noProof/>
+              </w:rPr>
+              <w:t>7. GitHub Link:</w:t>
+            </w:r>
+            <w:r>
+              <w:rPr>
+                <w:noProof/>
+                <w:webHidden/>
+              </w:rPr>
+              <w:tab/>
+            </w:r>
+            <w:r>
+              <w:rPr>
+                <w:noProof/>
+                <w:webHidden/>
+              </w:rPr>
+              <w:fldChar w:fldCharType="begin"/>
+            </w:r>
+            <w:r>
+              <w:rPr>
+                <w:noProof/>
+                <w:webHidden/>
+              </w:rPr>
+              <w:instrText xml:space="preserve"> PAGEREF _Toc164819796 \h </w:instrText>
+            </w:r>
+            <w:r>
+              <w:rPr>
+                <w:noProof/>
+                <w:webHidden/>
+              </w:rPr>
+            </w:r>
+            <w:r>
+              <w:rPr>
+                <w:noProof/>
+                <w:webHidden/>
+              </w:rPr>
+              <w:fldChar w:fldCharType="separate"/>
+            </w:r>
+            <w:r>
+              <w:rPr>
+                <w:noProof/>
+                <w:webHidden/>
+              </w:rPr>
+              <w:t>21</w:t>
             </w:r>
             <w:r>
               <w:rPr>
@@ -4215,12 +4316,12 @@
           <w:bCs/>
         </w:rPr>
       </w:pPr>
-      <w:bookmarkStart w:id="24" w:name="_Toc160585564"/>
-      <w:bookmarkStart w:id="25" w:name="_Toc164777389"/>
-      <w:bookmarkStart w:id="26" w:name="_Toc164777538"/>
-      <w:bookmarkStart w:id="27" w:name="_Toc164777594"/>
-      <w:bookmarkStart w:id="28" w:name="_Toc164777728"/>
-      <w:bookmarkStart w:id="29" w:name="_Toc164778264"/>
+      <w:bookmarkStart w:id="27" w:name="_Toc160585564"/>
+      <w:bookmarkStart w:id="28" w:name="_Toc164777389"/>
+      <w:bookmarkStart w:id="29" w:name="_Toc164777538"/>
+      <w:bookmarkStart w:id="30" w:name="_Toc164777594"/>
+      <w:bookmarkStart w:id="31" w:name="_Toc164777728"/>
+      <w:bookmarkStart w:id="32" w:name="_Toc164819750"/>
       <w:r>
         <w:rPr>
           <w:rStyle w:val="Heading1Char"/>
@@ -4249,35 +4350,35 @@
         </w:rPr>
         <w:t>:</w:t>
       </w:r>
-      <w:bookmarkEnd w:id="24"/>
-      <w:bookmarkEnd w:id="25"/>
-      <w:bookmarkEnd w:id="26"/>
       <w:bookmarkEnd w:id="27"/>
       <w:bookmarkEnd w:id="28"/>
       <w:bookmarkEnd w:id="29"/>
-    </w:p>
-    <w:p>
-      <w:pPr>
-        <w:spacing w:after="120"/>
-      </w:pPr>
-      <w:bookmarkStart w:id="30" w:name="_Toc160585565"/>
-      <w:bookmarkStart w:id="31" w:name="_Toc164777390"/>
-      <w:bookmarkStart w:id="32" w:name="_Toc164777539"/>
-      <w:bookmarkStart w:id="33" w:name="_Toc164777595"/>
-      <w:bookmarkStart w:id="34" w:name="_Toc164777729"/>
-      <w:bookmarkStart w:id="35" w:name="_Toc164778265"/>
-      <w:r>
-        <w:rPr>
-          <w:rStyle w:val="Heading2Char"/>
-        </w:rPr>
-        <w:t>1.1 Purpose:</w:t>
-      </w:r>
       <w:bookmarkEnd w:id="30"/>
       <w:bookmarkEnd w:id="31"/>
       <w:bookmarkEnd w:id="32"/>
+    </w:p>
+    <w:p>
+      <w:pPr>
+        <w:spacing w:after="120"/>
+      </w:pPr>
+      <w:bookmarkStart w:id="33" w:name="_Toc160585565"/>
+      <w:bookmarkStart w:id="34" w:name="_Toc164777390"/>
+      <w:bookmarkStart w:id="35" w:name="_Toc164777539"/>
+      <w:bookmarkStart w:id="36" w:name="_Toc164777595"/>
+      <w:bookmarkStart w:id="37" w:name="_Toc164777729"/>
+      <w:bookmarkStart w:id="38" w:name="_Toc164819751"/>
+      <w:r>
+        <w:rPr>
+          <w:rStyle w:val="Heading2Char"/>
+        </w:rPr>
+        <w:t>1.1 Purpose:</w:t>
+      </w:r>
       <w:bookmarkEnd w:id="33"/>
       <w:bookmarkEnd w:id="34"/>
       <w:bookmarkEnd w:id="35"/>
+      <w:bookmarkEnd w:id="36"/>
+      <w:bookmarkEnd w:id="37"/>
+      <w:bookmarkEnd w:id="38"/>
       <w:r>
         <w:rPr>
           <w:rStyle w:val="Heading2Char"/>
@@ -4307,14 +4408,14 @@
       <w:pPr>
         <w:spacing w:after="120"/>
       </w:pPr>
-      <w:bookmarkStart w:id="36" w:name="_Toc164778266"/>
+      <w:bookmarkStart w:id="39" w:name="_Toc164819752"/>
       <w:r>
         <w:rPr>
           <w:rStyle w:val="Heading2Char"/>
         </w:rPr>
         <w:t>1.2 Scope:</w:t>
       </w:r>
-      <w:bookmarkEnd w:id="36"/>
+      <w:bookmarkEnd w:id="39"/>
       <w:r>
         <w:rPr>
           <w:rStyle w:val="Heading2Char"/>
@@ -4337,14 +4438,14 @@
           <w:bCs/>
         </w:rPr>
       </w:pPr>
-      <w:bookmarkStart w:id="37" w:name="_Toc164778267"/>
+      <w:bookmarkStart w:id="40" w:name="_Toc164819753"/>
       <w:r>
         <w:rPr>
           <w:rStyle w:val="Heading2Char"/>
         </w:rPr>
         <w:t>1.3 Objectives:</w:t>
       </w:r>
-      <w:bookmarkEnd w:id="37"/>
+      <w:bookmarkEnd w:id="40"/>
     </w:p>
     <w:p>
       <w:pPr>
@@ -4387,9 +4488,6 @@
       <w:r>
         <w:t>staff.</w:t>
       </w:r>
-      <w:r>
-        <w:cr/>
-      </w:r>
     </w:p>
     <w:p>
       <w:pPr>
@@ -4399,11 +4497,11 @@
           <w:b/>
         </w:rPr>
       </w:pPr>
-      <w:bookmarkStart w:id="38" w:name="_Toc164777391"/>
-      <w:bookmarkStart w:id="39" w:name="_Toc164777540"/>
-      <w:bookmarkStart w:id="40" w:name="_Toc164777596"/>
-      <w:bookmarkStart w:id="41" w:name="_Toc164777730"/>
-      <w:bookmarkStart w:id="42" w:name="_Toc164778268"/>
+      <w:bookmarkStart w:id="41" w:name="_Toc164777391"/>
+      <w:bookmarkStart w:id="42" w:name="_Toc164777540"/>
+      <w:bookmarkStart w:id="43" w:name="_Toc164777596"/>
+      <w:bookmarkStart w:id="44" w:name="_Toc164777730"/>
+      <w:bookmarkStart w:id="45" w:name="_Toc164819754"/>
       <w:r>
         <w:rPr>
           <w:rStyle w:val="Heading2Char"/>
@@ -4432,11 +4530,11 @@
         </w:rPr>
         <w:t>Features:</w:t>
       </w:r>
-      <w:bookmarkEnd w:id="38"/>
-      <w:bookmarkEnd w:id="39"/>
-      <w:bookmarkEnd w:id="40"/>
       <w:bookmarkEnd w:id="41"/>
       <w:bookmarkEnd w:id="42"/>
+      <w:bookmarkEnd w:id="43"/>
+      <w:bookmarkEnd w:id="44"/>
+      <w:bookmarkEnd w:id="45"/>
     </w:p>
     <w:p>
       <w:pPr>
@@ -4644,6 +4742,60 @@
     </w:p>
     <w:p>
       <w:pPr>
+        <w:pStyle w:val="ListParagraph"/>
+        <w:numPr>
+          <w:ilvl w:val="0"/>
+          <w:numId w:val="17"/>
+        </w:numPr>
+        <w:rPr>
+          <w:rFonts w:cs="Times New Roman"/>
+        </w:rPr>
+      </w:pPr>
+      <w:r>
+        <w:rPr>
+          <w:rFonts w:cs="Times New Roman"/>
+        </w:rPr>
+        <w:t>Customer’s cart info is saved even after closing app.</w:t>
+      </w:r>
+    </w:p>
+    <w:p>
+      <w:pPr>
+        <w:pStyle w:val="ListParagraph"/>
+        <w:numPr>
+          <w:ilvl w:val="0"/>
+          <w:numId w:val="17"/>
+        </w:numPr>
+        <w:rPr>
+          <w:rFonts w:cs="Times New Roman"/>
+        </w:rPr>
+      </w:pPr>
+      <w:r>
+        <w:rPr>
+          <w:rFonts w:cs="Times New Roman"/>
+        </w:rPr>
+        <w:t>Implemented complete functionality with both DB and FH.</w:t>
+      </w:r>
+    </w:p>
+    <w:p>
+      <w:pPr>
+        <w:pStyle w:val="ListParagraph"/>
+        <w:numPr>
+          <w:ilvl w:val="0"/>
+          <w:numId w:val="17"/>
+        </w:numPr>
+        <w:rPr>
+          <w:rFonts w:cs="Times New Roman"/>
+        </w:rPr>
+      </w:pPr>
+      <w:r>
+        <w:rPr>
+          <w:rFonts w:cs="Times New Roman"/>
+        </w:rPr>
+        <w:t>Complete implementation of OOP Features.</w:t>
+      </w:r>
+    </w:p>
+    <w:p>
+      <w:pPr>
         <w:pStyle w:val="Heading1"/>
         <w:spacing w:before="100" w:beforeAutospacing="1" w:after="120"/>
         <w:rPr>
@@ -4651,12 +4803,12 @@
           <w:szCs w:val="32"/>
         </w:rPr>
       </w:pPr>
-      <w:bookmarkStart w:id="43" w:name="_Toc160585569"/>
-      <w:bookmarkStart w:id="44" w:name="_Toc164777392"/>
-      <w:bookmarkStart w:id="45" w:name="_Toc164777541"/>
-      <w:bookmarkStart w:id="46" w:name="_Toc164777597"/>
-      <w:bookmarkStart w:id="47" w:name="_Toc164777731"/>
-      <w:bookmarkStart w:id="48" w:name="_Toc164778269"/>
+      <w:bookmarkStart w:id="46" w:name="_Toc160585569"/>
+      <w:bookmarkStart w:id="47" w:name="_Toc164777392"/>
+      <w:bookmarkStart w:id="48" w:name="_Toc164777541"/>
+      <w:bookmarkStart w:id="49" w:name="_Toc164777597"/>
+      <w:bookmarkStart w:id="50" w:name="_Toc164777731"/>
+      <w:bookmarkStart w:id="51" w:name="_Toc164819755"/>
       <w:r>
         <w:rPr>
           <w:rStyle w:val="Heading1Char"/>
@@ -4677,12 +4829,12 @@
         </w:rPr>
         <w:t>. Technical Details:</w:t>
       </w:r>
-      <w:bookmarkEnd w:id="43"/>
-      <w:bookmarkEnd w:id="44"/>
-      <w:bookmarkEnd w:id="45"/>
       <w:bookmarkEnd w:id="46"/>
       <w:bookmarkEnd w:id="47"/>
       <w:bookmarkEnd w:id="48"/>
+      <w:bookmarkEnd w:id="49"/>
+      <w:bookmarkEnd w:id="50"/>
+      <w:bookmarkEnd w:id="51"/>
     </w:p>
     <w:p>
       <w:pPr>
@@ -4694,12 +4846,12 @@
           <w:bCs/>
         </w:rPr>
       </w:pPr>
-      <w:bookmarkStart w:id="49" w:name="_Toc160585570"/>
-      <w:bookmarkStart w:id="50" w:name="_Toc164777393"/>
-      <w:bookmarkStart w:id="51" w:name="_Toc164777542"/>
-      <w:bookmarkStart w:id="52" w:name="_Toc164777598"/>
-      <w:bookmarkStart w:id="53" w:name="_Toc164777732"/>
-      <w:bookmarkStart w:id="54" w:name="_Toc164778270"/>
+      <w:bookmarkStart w:id="52" w:name="_Toc160585570"/>
+      <w:bookmarkStart w:id="53" w:name="_Toc164777393"/>
+      <w:bookmarkStart w:id="54" w:name="_Toc164777542"/>
+      <w:bookmarkStart w:id="55" w:name="_Toc164777598"/>
+      <w:bookmarkStart w:id="56" w:name="_Toc164777732"/>
+      <w:bookmarkStart w:id="57" w:name="_Toc164819756"/>
       <w:r>
         <w:rPr>
           <w:rStyle w:val="Heading2Char"/>
@@ -4714,12 +4866,12 @@
         </w:rPr>
         <w:t>.1 Development Environment:</w:t>
       </w:r>
-      <w:bookmarkEnd w:id="49"/>
-      <w:bookmarkEnd w:id="50"/>
-      <w:bookmarkEnd w:id="51"/>
       <w:bookmarkEnd w:id="52"/>
       <w:bookmarkEnd w:id="53"/>
       <w:bookmarkEnd w:id="54"/>
+      <w:bookmarkEnd w:id="55"/>
+      <w:bookmarkEnd w:id="56"/>
+      <w:bookmarkEnd w:id="57"/>
     </w:p>
     <w:p>
       <w:pPr>
@@ -4744,9 +4896,6 @@
       <w:r>
         <w:t>Version Control: Git</w:t>
       </w:r>
-      <w:r>
-        <w:cr/>
-      </w:r>
     </w:p>
     <w:p>
       <w:pPr>
@@ -4754,16 +4903,17 @@
           <w:rFonts w:cs="Times New Roman"/>
         </w:rPr>
       </w:pPr>
-      <w:bookmarkStart w:id="55" w:name="_Toc160585571"/>
-      <w:bookmarkStart w:id="56" w:name="_Toc164777394"/>
-      <w:bookmarkStart w:id="57" w:name="_Toc164777543"/>
-      <w:bookmarkStart w:id="58" w:name="_Toc164777599"/>
-      <w:bookmarkStart w:id="59" w:name="_Toc164777733"/>
-      <w:bookmarkStart w:id="60" w:name="_Toc164778271"/>
+      <w:bookmarkStart w:id="58" w:name="_Toc160585571"/>
+      <w:bookmarkStart w:id="59" w:name="_Toc164777394"/>
+      <w:bookmarkStart w:id="60" w:name="_Toc164777543"/>
+      <w:bookmarkStart w:id="61" w:name="_Toc164777599"/>
+      <w:bookmarkStart w:id="62" w:name="_Toc164777733"/>
+      <w:bookmarkStart w:id="63" w:name="_Toc164819757"/>
       <w:r>
         <w:rPr>
           <w:rStyle w:val="Heading2Char"/>
         </w:rPr>
+        <w:lastRenderedPageBreak/>
         <w:t>2</w:t>
       </w:r>
       <w:r>
@@ -4772,128 +4922,127 @@
         </w:rPr>
         <w:t>.2 Programming Languages:</w:t>
       </w:r>
-      <w:bookmarkEnd w:id="55"/>
-      <w:bookmarkEnd w:id="56"/>
-      <w:bookmarkEnd w:id="57"/>
       <w:bookmarkEnd w:id="58"/>
       <w:bookmarkEnd w:id="59"/>
       <w:bookmarkEnd w:id="60"/>
-      <w:r>
-        <w:rPr>
-          <w:rStyle w:val="Heading2Char"/>
-          <w:bCs/>
-        </w:rPr>
-        <w:cr/>
-      </w:r>
-      <w:r>
-        <w:t xml:space="preserve">                                        </w:t>
-      </w:r>
-      <w:r>
-        <w:t xml:space="preserve">Programming languages used </w:t>
-      </w:r>
-      <w:r>
-        <w:t>are</w:t>
-      </w:r>
-      <w:r>
-        <w:t xml:space="preserve"> </w:t>
-      </w:r>
-      <w:r>
-        <w:t>C#</w:t>
-      </w:r>
-      <w:r>
-        <w:t xml:space="preserve"> and SQL.</w:t>
-      </w:r>
-      <w:r>
-        <w:cr/>
-      </w:r>
-    </w:p>
-    <w:p>
-      <w:pPr>
-        <w:rPr>
-          <w:rFonts w:cs="Times New Roman"/>
-        </w:rPr>
-      </w:pPr>
-      <w:bookmarkStart w:id="61" w:name="_Toc160585572"/>
-      <w:bookmarkStart w:id="62" w:name="_Toc164777395"/>
-      <w:bookmarkStart w:id="63" w:name="_Toc164777544"/>
-      <w:bookmarkStart w:id="64" w:name="_Toc164777600"/>
-      <w:bookmarkStart w:id="65" w:name="_Toc164777734"/>
-      <w:bookmarkStart w:id="66" w:name="_Toc164778272"/>
-      <w:r>
-        <w:rPr>
-          <w:rStyle w:val="Heading2Char"/>
-        </w:rPr>
-        <w:lastRenderedPageBreak/>
-        <w:t>2</w:t>
-      </w:r>
-      <w:r>
-        <w:rPr>
-          <w:rStyle w:val="Heading2Char"/>
-        </w:rPr>
-        <w:t>.3 Framework</w:t>
-      </w:r>
-      <w:r>
-        <w:rPr>
-          <w:rStyle w:val="Heading2Char"/>
-        </w:rPr>
-        <w:t>:</w:t>
-      </w:r>
       <w:bookmarkEnd w:id="61"/>
       <w:bookmarkEnd w:id="62"/>
       <w:bookmarkEnd w:id="63"/>
+      <w:r>
+        <w:rPr>
+          <w:rStyle w:val="Heading2Char"/>
+          <w:bCs/>
+        </w:rPr>
+        <w:cr/>
+      </w:r>
+      <w:r>
+        <w:t xml:space="preserve">                                        </w:t>
+      </w:r>
+      <w:r>
+        <w:t xml:space="preserve">Programming languages used </w:t>
+      </w:r>
+      <w:r>
+        <w:t>are</w:t>
+      </w:r>
+      <w:r>
+        <w:t xml:space="preserve"> </w:t>
+      </w:r>
+      <w:r>
+        <w:t>C#</w:t>
+      </w:r>
+      <w:r>
+        <w:t xml:space="preserve"> and SQL.</w:t>
+      </w:r>
+      <w:r>
+        <w:cr/>
+      </w:r>
+    </w:p>
+    <w:p>
+      <w:pPr>
+        <w:rPr>
+          <w:rFonts w:cs="Times New Roman"/>
+        </w:rPr>
+      </w:pPr>
+      <w:bookmarkStart w:id="64" w:name="_Toc160585572"/>
+      <w:bookmarkStart w:id="65" w:name="_Toc164777395"/>
+      <w:bookmarkStart w:id="66" w:name="_Toc164777544"/>
+      <w:bookmarkStart w:id="67" w:name="_Toc164777600"/>
+      <w:bookmarkStart w:id="68" w:name="_Toc164777734"/>
+      <w:bookmarkStart w:id="69" w:name="_Toc164819758"/>
+      <w:r>
+        <w:rPr>
+          <w:rStyle w:val="Heading2Char"/>
+        </w:rPr>
+        <w:t>2</w:t>
+      </w:r>
+      <w:r>
+        <w:rPr>
+          <w:rStyle w:val="Heading2Char"/>
+        </w:rPr>
+        <w:t>.3 Framework</w:t>
+      </w:r>
+      <w:r>
+        <w:rPr>
+          <w:rStyle w:val="Heading2Char"/>
+        </w:rPr>
+        <w:t>:</w:t>
+      </w:r>
       <w:bookmarkEnd w:id="64"/>
       <w:bookmarkEnd w:id="65"/>
       <w:bookmarkEnd w:id="66"/>
-      <w:r>
-        <w:rPr>
-          <w:rStyle w:val="Heading2Char"/>
-        </w:rPr>
-        <w:cr/>
-      </w:r>
-      <w:r>
-        <w:t xml:space="preserve">                   </w:t>
-      </w:r>
-      <w:r>
-        <w:t xml:space="preserve">               </w:t>
-      </w:r>
-      <w:r>
-        <w:t>.NET Framework</w:t>
-      </w:r>
-      <w:r>
-        <w:cr/>
-      </w:r>
-    </w:p>
-    <w:p>
-      <w:bookmarkStart w:id="67" w:name="_Toc160585573"/>
-      <w:bookmarkStart w:id="68" w:name="_Toc164777396"/>
-      <w:bookmarkStart w:id="69" w:name="_Toc164777545"/>
-      <w:bookmarkStart w:id="70" w:name="_Toc164777601"/>
-      <w:bookmarkStart w:id="71" w:name="_Toc164777735"/>
-      <w:bookmarkStart w:id="72" w:name="_Toc164778273"/>
-      <w:r>
-        <w:rPr>
-          <w:rStyle w:val="Heading2Char"/>
-        </w:rPr>
-        <w:t>2</w:t>
-      </w:r>
-      <w:r>
-        <w:rPr>
-          <w:rStyle w:val="Heading2Char"/>
-        </w:rPr>
-        <w:t>.4 Database</w:t>
-      </w:r>
-      <w:r>
-        <w:rPr>
-          <w:rStyle w:val="Heading2Char"/>
-        </w:rPr>
-        <w:t>:</w:t>
-      </w:r>
       <w:bookmarkEnd w:id="67"/>
       <w:bookmarkEnd w:id="68"/>
       <w:bookmarkEnd w:id="69"/>
+      <w:r>
+        <w:rPr>
+          <w:rStyle w:val="Heading2Char"/>
+        </w:rPr>
+        <w:cr/>
+      </w:r>
+      <w:r>
+        <w:t xml:space="preserve">                   </w:t>
+      </w:r>
+      <w:r>
+        <w:t xml:space="preserve">               </w:t>
+      </w:r>
+      <w:r>
+        <w:t>.NET Framework</w:t>
+      </w:r>
+      <w:r>
+        <w:cr/>
+      </w:r>
+    </w:p>
+    <w:p>
+      <w:bookmarkStart w:id="70" w:name="_Toc160585573"/>
+      <w:bookmarkStart w:id="71" w:name="_Toc164777396"/>
+      <w:bookmarkStart w:id="72" w:name="_Toc164777545"/>
+      <w:bookmarkStart w:id="73" w:name="_Toc164777601"/>
+      <w:bookmarkStart w:id="74" w:name="_Toc164777735"/>
+      <w:bookmarkStart w:id="75" w:name="_Toc164819759"/>
+      <w:r>
+        <w:rPr>
+          <w:rStyle w:val="Heading2Char"/>
+        </w:rPr>
+        <w:t>2</w:t>
+      </w:r>
+      <w:r>
+        <w:rPr>
+          <w:rStyle w:val="Heading2Char"/>
+        </w:rPr>
+        <w:t>.4 Database</w:t>
+      </w:r>
+      <w:r>
+        <w:rPr>
+          <w:rStyle w:val="Heading2Char"/>
+        </w:rPr>
+        <w:t>:</w:t>
+      </w:r>
       <w:bookmarkEnd w:id="70"/>
       <w:bookmarkEnd w:id="71"/>
       <w:bookmarkEnd w:id="72"/>
+      <w:bookmarkEnd w:id="73"/>
+      <w:bookmarkEnd w:id="74"/>
+      <w:bookmarkEnd w:id="75"/>
       <w:r>
         <w:rPr>
           <w:rStyle w:val="Heading2Char"/>
@@ -4921,12 +5070,12 @@
           <w:bCs/>
         </w:rPr>
       </w:pPr>
-      <w:bookmarkStart w:id="73" w:name="_Toc160585574"/>
-      <w:bookmarkStart w:id="74" w:name="_Toc164777397"/>
-      <w:bookmarkStart w:id="75" w:name="_Toc164777546"/>
-      <w:bookmarkStart w:id="76" w:name="_Toc164777602"/>
-      <w:bookmarkStart w:id="77" w:name="_Toc164777736"/>
-      <w:bookmarkStart w:id="78" w:name="_Toc164778274"/>
+      <w:bookmarkStart w:id="76" w:name="_Toc160585574"/>
+      <w:bookmarkStart w:id="77" w:name="_Toc164777397"/>
+      <w:bookmarkStart w:id="78" w:name="_Toc164777546"/>
+      <w:bookmarkStart w:id="79" w:name="_Toc164777602"/>
+      <w:bookmarkStart w:id="80" w:name="_Toc164777736"/>
+      <w:bookmarkStart w:id="81" w:name="_Toc164819760"/>
       <w:r>
         <w:rPr>
           <w:rStyle w:val="Heading1Char"/>
@@ -4954,161 +5103,161 @@
         </w:rPr>
         <w:t>:</w:t>
       </w:r>
-      <w:bookmarkEnd w:id="73"/>
-      <w:bookmarkEnd w:id="74"/>
-      <w:bookmarkEnd w:id="75"/>
       <w:bookmarkEnd w:id="76"/>
       <w:bookmarkEnd w:id="77"/>
       <w:bookmarkEnd w:id="78"/>
-    </w:p>
-    <w:p>
-      <w:pPr>
-        <w:spacing w:before="100" w:beforeAutospacing="1" w:after="120"/>
-        <w:rPr>
-          <w:rFonts w:cs="Times New Roman"/>
-        </w:rPr>
-      </w:pPr>
-      <w:bookmarkStart w:id="79" w:name="_Toc160585575"/>
-      <w:bookmarkStart w:id="80" w:name="_Toc164777398"/>
-      <w:bookmarkStart w:id="81" w:name="_Toc164777547"/>
-      <w:bookmarkStart w:id="82" w:name="_Toc164777603"/>
-      <w:bookmarkStart w:id="83" w:name="_Toc164777737"/>
-      <w:bookmarkStart w:id="84" w:name="_Toc164778275"/>
-      <w:r>
-        <w:rPr>
-          <w:rStyle w:val="Heading2Char"/>
-        </w:rPr>
-        <w:t>3</w:t>
-      </w:r>
-      <w:r>
-        <w:rPr>
-          <w:rStyle w:val="Heading2Char"/>
-        </w:rPr>
-        <w:t>.</w:t>
-      </w:r>
-      <w:r>
-        <w:rPr>
-          <w:rStyle w:val="Heading2Char"/>
-        </w:rPr>
-        <w:t xml:space="preserve">1 </w:t>
-      </w:r>
-      <w:r>
-        <w:rPr>
-          <w:rStyle w:val="Heading2Char"/>
-        </w:rPr>
-        <w:t>Getting Started</w:t>
-      </w:r>
-      <w:r>
-        <w:rPr>
-          <w:rStyle w:val="Heading2Char"/>
-        </w:rPr>
-        <w:t>:</w:t>
-      </w:r>
       <w:bookmarkEnd w:id="79"/>
       <w:bookmarkEnd w:id="80"/>
       <w:bookmarkEnd w:id="81"/>
+    </w:p>
+    <w:p>
+      <w:pPr>
+        <w:spacing w:before="100" w:beforeAutospacing="1" w:after="120"/>
+        <w:rPr>
+          <w:rFonts w:cs="Times New Roman"/>
+        </w:rPr>
+      </w:pPr>
+      <w:bookmarkStart w:id="82" w:name="_Toc160585575"/>
+      <w:bookmarkStart w:id="83" w:name="_Toc164777398"/>
+      <w:bookmarkStart w:id="84" w:name="_Toc164777547"/>
+      <w:bookmarkStart w:id="85" w:name="_Toc164777603"/>
+      <w:bookmarkStart w:id="86" w:name="_Toc164777737"/>
+      <w:bookmarkStart w:id="87" w:name="_Toc164819761"/>
+      <w:r>
+        <w:rPr>
+          <w:rStyle w:val="Heading2Char"/>
+        </w:rPr>
+        <w:t>3</w:t>
+      </w:r>
+      <w:r>
+        <w:rPr>
+          <w:rStyle w:val="Heading2Char"/>
+        </w:rPr>
+        <w:t>.</w:t>
+      </w:r>
+      <w:r>
+        <w:rPr>
+          <w:rStyle w:val="Heading2Char"/>
+        </w:rPr>
+        <w:t xml:space="preserve">1 </w:t>
+      </w:r>
+      <w:r>
+        <w:rPr>
+          <w:rStyle w:val="Heading2Char"/>
+        </w:rPr>
+        <w:t>Getting Started</w:t>
+      </w:r>
+      <w:r>
+        <w:rPr>
+          <w:rStyle w:val="Heading2Char"/>
+        </w:rPr>
+        <w:t>:</w:t>
+      </w:r>
       <w:bookmarkEnd w:id="82"/>
       <w:bookmarkEnd w:id="83"/>
       <w:bookmarkEnd w:id="84"/>
-      <w:r>
-        <w:rPr>
-          <w:rStyle w:val="Heading2Char"/>
-        </w:rPr>
-        <w:cr/>
-      </w:r>
-      <w:r>
-        <w:t xml:space="preserve">                          </w:t>
-      </w:r>
-      <w:r>
-        <w:t>On launching the a</w:t>
-      </w:r>
-      <w:r>
-        <w:t>pplication</w:t>
-      </w:r>
-      <w:r>
-        <w:t xml:space="preserve">, the customers lands on homepage and can navigate to </w:t>
-      </w:r>
-      <w:r>
-        <w:t>S</w:t>
-      </w:r>
-      <w:r>
-        <w:t xml:space="preserve">ign in or </w:t>
-      </w:r>
-      <w:r>
-        <w:t>Sign-up</w:t>
-      </w:r>
-      <w:r>
-        <w:t xml:space="preserve"> page,</w:t>
-      </w:r>
-      <w:r>
-        <w:t xml:space="preserve"> after successfully signing up, he can</w:t>
-      </w:r>
-      <w:r>
-        <w:t xml:space="preserve"> </w:t>
-      </w:r>
-      <w:r>
-        <w:t>sign</w:t>
-      </w:r>
-      <w:r>
-        <w:t xml:space="preserve"> in using valid credentials.</w:t>
-      </w:r>
-      <w:r>
-        <w:cr/>
-      </w:r>
-      <w:r>
-        <w:t>From here on out the user will e</w:t>
-      </w:r>
-      <w:r>
-        <w:t>xplore the options and features available.</w:t>
-      </w:r>
-    </w:p>
-    <w:p>
-      <w:pPr>
-        <w:spacing w:line="276" w:lineRule="auto"/>
-        <w:jc w:val="left"/>
-      </w:pPr>
-      <w:bookmarkStart w:id="85" w:name="_Toc160585576"/>
-      <w:bookmarkStart w:id="86" w:name="_Toc164777399"/>
-      <w:bookmarkStart w:id="87" w:name="_Toc164777548"/>
-      <w:bookmarkStart w:id="88" w:name="_Toc164777604"/>
-      <w:bookmarkStart w:id="89" w:name="_Toc164777738"/>
-      <w:bookmarkStart w:id="90" w:name="_Toc164778276"/>
-      <w:r>
-        <w:rPr>
-          <w:rStyle w:val="Heading2Char"/>
-        </w:rPr>
-        <w:t>3</w:t>
-      </w:r>
-      <w:r>
-        <w:rPr>
-          <w:rStyle w:val="Heading2Char"/>
-        </w:rPr>
-        <w:t>.</w:t>
-      </w:r>
-      <w:r>
-        <w:rPr>
-          <w:rStyle w:val="Heading2Char"/>
-        </w:rPr>
-        <w:t>2</w:t>
-      </w:r>
-      <w:r>
-        <w:rPr>
-          <w:rStyle w:val="Heading2Char"/>
-        </w:rPr>
-        <w:t xml:space="preserve"> User Roles and Permissions</w:t>
-      </w:r>
-      <w:r>
-        <w:rPr>
-          <w:rStyle w:val="Heading2Char"/>
-        </w:rPr>
-        <w:t>:</w:t>
-      </w:r>
       <w:bookmarkEnd w:id="85"/>
       <w:bookmarkEnd w:id="86"/>
       <w:bookmarkEnd w:id="87"/>
+      <w:r>
+        <w:rPr>
+          <w:rStyle w:val="Heading2Char"/>
+        </w:rPr>
+        <w:cr/>
+      </w:r>
+      <w:r>
+        <w:t xml:space="preserve">                          </w:t>
+      </w:r>
+      <w:r>
+        <w:t>On launching the a</w:t>
+      </w:r>
+      <w:r>
+        <w:t>pplication</w:t>
+      </w:r>
+      <w:r>
+        <w:t xml:space="preserve">, the customers lands on homepage and can navigate to </w:t>
+      </w:r>
+      <w:r>
+        <w:t>S</w:t>
+      </w:r>
+      <w:r>
+        <w:t xml:space="preserve">ign in or </w:t>
+      </w:r>
+      <w:r>
+        <w:t>Sign-up</w:t>
+      </w:r>
+      <w:r>
+        <w:t xml:space="preserve"> page,</w:t>
+      </w:r>
+      <w:r>
+        <w:t xml:space="preserve"> after successfully signing up, he can</w:t>
+      </w:r>
+      <w:r>
+        <w:t xml:space="preserve"> </w:t>
+      </w:r>
+      <w:r>
+        <w:t>sign</w:t>
+      </w:r>
+      <w:r>
+        <w:t xml:space="preserve"> in using valid credentials.</w:t>
+      </w:r>
+      <w:r>
+        <w:cr/>
+      </w:r>
+      <w:r>
+        <w:t>From here on out the user will e</w:t>
+      </w:r>
+      <w:r>
+        <w:t>xplore the options and features available.</w:t>
+      </w:r>
+    </w:p>
+    <w:p>
+      <w:pPr>
+        <w:spacing w:line="276" w:lineRule="auto"/>
+        <w:jc w:val="left"/>
+      </w:pPr>
+      <w:bookmarkStart w:id="88" w:name="_Toc160585576"/>
+      <w:bookmarkStart w:id="89" w:name="_Toc164777399"/>
+      <w:bookmarkStart w:id="90" w:name="_Toc164777548"/>
+      <w:bookmarkStart w:id="91" w:name="_Toc164777604"/>
+      <w:bookmarkStart w:id="92" w:name="_Toc164777738"/>
+      <w:bookmarkStart w:id="93" w:name="_Toc164819762"/>
+      <w:r>
+        <w:rPr>
+          <w:rStyle w:val="Heading2Char"/>
+        </w:rPr>
+        <w:t>3</w:t>
+      </w:r>
+      <w:r>
+        <w:rPr>
+          <w:rStyle w:val="Heading2Char"/>
+        </w:rPr>
+        <w:t>.</w:t>
+      </w:r>
+      <w:r>
+        <w:rPr>
+          <w:rStyle w:val="Heading2Char"/>
+        </w:rPr>
+        <w:t>2</w:t>
+      </w:r>
+      <w:r>
+        <w:rPr>
+          <w:rStyle w:val="Heading2Char"/>
+        </w:rPr>
+        <w:t xml:space="preserve"> User Roles and Permissions</w:t>
+      </w:r>
+      <w:r>
+        <w:rPr>
+          <w:rStyle w:val="Heading2Char"/>
+        </w:rPr>
+        <w:t>:</w:t>
+      </w:r>
       <w:bookmarkEnd w:id="88"/>
       <w:bookmarkEnd w:id="89"/>
       <w:bookmarkEnd w:id="90"/>
+      <w:bookmarkEnd w:id="91"/>
+      <w:bookmarkEnd w:id="92"/>
+      <w:bookmarkEnd w:id="93"/>
       <w:r>
         <w:rPr>
           <w:rStyle w:val="Heading2Char"/>
@@ -5249,7 +5398,7 @@
         </w:rPr>
         <w:cr/>
       </w:r>
-      <w:bookmarkStart w:id="91" w:name="_Toc160585577"/>
+      <w:bookmarkStart w:id="94" w:name="_Toc160585577"/>
     </w:p>
     <w:p>
       <w:pPr>
@@ -5264,11 +5413,11 @@
           <w:szCs w:val="26"/>
         </w:rPr>
       </w:pPr>
-      <w:bookmarkStart w:id="92" w:name="_Toc164777400"/>
-      <w:bookmarkStart w:id="93" w:name="_Toc164777549"/>
-      <w:bookmarkStart w:id="94" w:name="_Toc164777605"/>
-      <w:bookmarkStart w:id="95" w:name="_Toc164777739"/>
-      <w:bookmarkStart w:id="96" w:name="_Toc164778277"/>
+      <w:bookmarkStart w:id="95" w:name="_Toc164777400"/>
+      <w:bookmarkStart w:id="96" w:name="_Toc164777549"/>
+      <w:bookmarkStart w:id="97" w:name="_Toc164777605"/>
+      <w:bookmarkStart w:id="98" w:name="_Toc164777739"/>
+      <w:bookmarkStart w:id="99" w:name="_Toc164819763"/>
       <w:r>
         <w:rPr>
           <w:rStyle w:val="Heading1Char"/>
@@ -5324,12 +5473,12 @@
         </w:rPr>
         <w:t>:</w:t>
       </w:r>
-      <w:bookmarkEnd w:id="91"/>
-      <w:bookmarkEnd w:id="92"/>
-      <w:bookmarkEnd w:id="93"/>
       <w:bookmarkEnd w:id="94"/>
       <w:bookmarkEnd w:id="95"/>
       <w:bookmarkEnd w:id="96"/>
+      <w:bookmarkEnd w:id="97"/>
+      <w:bookmarkEnd w:id="98"/>
+      <w:bookmarkEnd w:id="99"/>
     </w:p>
     <w:p>
       <w:pPr>
@@ -5341,12 +5490,12 @@
           <w:bCs/>
         </w:rPr>
       </w:pPr>
-      <w:bookmarkStart w:id="97" w:name="_Toc160585578"/>
-      <w:bookmarkStart w:id="98" w:name="_Toc164777401"/>
-      <w:bookmarkStart w:id="99" w:name="_Toc164777550"/>
-      <w:bookmarkStart w:id="100" w:name="_Toc164777606"/>
-      <w:bookmarkStart w:id="101" w:name="_Toc164777740"/>
-      <w:bookmarkStart w:id="102" w:name="_Toc164778278"/>
+      <w:bookmarkStart w:id="100" w:name="_Toc160585578"/>
+      <w:bookmarkStart w:id="101" w:name="_Toc164777401"/>
+      <w:bookmarkStart w:id="102" w:name="_Toc164777550"/>
+      <w:bookmarkStart w:id="103" w:name="_Toc164777606"/>
+      <w:bookmarkStart w:id="104" w:name="_Toc164777740"/>
+      <w:bookmarkStart w:id="105" w:name="_Toc164819764"/>
       <w:r>
         <w:rPr>
           <w:rStyle w:val="Heading3Char"/>
@@ -5363,12 +5512,12 @@
         </w:rPr>
         <w:t>.3.1 Admin:</w:t>
       </w:r>
-      <w:bookmarkEnd w:id="97"/>
-      <w:bookmarkEnd w:id="98"/>
-      <w:bookmarkEnd w:id="99"/>
       <w:bookmarkEnd w:id="100"/>
       <w:bookmarkEnd w:id="101"/>
       <w:bookmarkEnd w:id="102"/>
+      <w:bookmarkEnd w:id="103"/>
+      <w:bookmarkEnd w:id="104"/>
+      <w:bookmarkEnd w:id="105"/>
     </w:p>
     <w:p>
       <w:pPr>
@@ -5487,6 +5636,7 @@
         </w:numPr>
       </w:pPr>
       <w:r>
+        <w:lastRenderedPageBreak/>
         <w:t>Delete Account.</w:t>
       </w:r>
     </w:p>
@@ -5509,18 +5659,17 @@
       <w:pPr>
         <w:pStyle w:val="Heading3"/>
       </w:pPr>
-      <w:bookmarkStart w:id="103" w:name="_Toc160585579"/>
-      <w:bookmarkStart w:id="104" w:name="_Toc164777402"/>
-      <w:bookmarkStart w:id="105" w:name="_Toc164777551"/>
-      <w:bookmarkStart w:id="106" w:name="_Toc164777607"/>
-      <w:bookmarkStart w:id="107" w:name="_Toc164777741"/>
-      <w:bookmarkStart w:id="108" w:name="_Toc164778279"/>
+      <w:bookmarkStart w:id="106" w:name="_Toc160585579"/>
+      <w:bookmarkStart w:id="107" w:name="_Toc164777402"/>
+      <w:bookmarkStart w:id="108" w:name="_Toc164777551"/>
+      <w:bookmarkStart w:id="109" w:name="_Toc164777607"/>
+      <w:bookmarkStart w:id="110" w:name="_Toc164777741"/>
+      <w:bookmarkStart w:id="111" w:name="_Toc164819765"/>
       <w:r>
         <w:rPr>
           <w:rStyle w:val="Heading3Char"/>
           <w:b/>
         </w:rPr>
-        <w:lastRenderedPageBreak/>
         <w:t>3</w:t>
       </w:r>
       <w:r>
@@ -5530,12 +5679,12 @@
         </w:rPr>
         <w:t>.3.2 Customer:</w:t>
       </w:r>
-      <w:bookmarkEnd w:id="103"/>
-      <w:bookmarkEnd w:id="104"/>
-      <w:bookmarkEnd w:id="105"/>
       <w:bookmarkEnd w:id="106"/>
       <w:bookmarkEnd w:id="107"/>
       <w:bookmarkEnd w:id="108"/>
+      <w:bookmarkEnd w:id="109"/>
+      <w:bookmarkEnd w:id="110"/>
+      <w:bookmarkEnd w:id="111"/>
     </w:p>
     <w:p>
       <w:pPr>
@@ -5546,10 +5695,7 @@
         </w:numPr>
       </w:pPr>
       <w:r>
-        <w:t>Menu Browsing</w:t>
-      </w:r>
-      <w:r>
-        <w:t>.</w:t>
+        <w:t>Can promote to VIP to access more features and get rewards.</w:t>
       </w:r>
     </w:p>
     <w:p>
@@ -5561,7 +5707,13 @@
         </w:numPr>
       </w:pPr>
       <w:r>
-        <w:t>Can promote to VIP to access more features and get rewards.</w:t>
+        <w:t>Place</w:t>
+      </w:r>
+      <w:r>
+        <w:t xml:space="preserve"> </w:t>
+      </w:r>
+      <w:r>
+        <w:t>and track orders.</w:t>
       </w:r>
     </w:p>
     <w:p>
@@ -5573,13 +5725,7 @@
         </w:numPr>
       </w:pPr>
       <w:r>
-        <w:t>Place</w:t>
-      </w:r>
-      <w:r>
-        <w:t xml:space="preserve"> </w:t>
-      </w:r>
-      <w:r>
-        <w:t>and track orders.</w:t>
+        <w:t>View order history and details.</w:t>
       </w:r>
     </w:p>
     <w:p>
@@ -5591,7 +5737,10 @@
         </w:numPr>
       </w:pPr>
       <w:r>
-        <w:t>View order history and details.</w:t>
+        <w:t>Make a Reservation</w:t>
+      </w:r>
+      <w:r>
+        <w:t>.</w:t>
       </w:r>
     </w:p>
     <w:p>
@@ -5603,10 +5752,7 @@
         </w:numPr>
       </w:pPr>
       <w:r>
-        <w:t>Make a Reservation</w:t>
-      </w:r>
-      <w:r>
-        <w:t>.</w:t>
+        <w:t>Can upload Profile.</w:t>
       </w:r>
     </w:p>
     <w:p>
@@ -5618,7 +5764,10 @@
         </w:numPr>
       </w:pPr>
       <w:r>
-        <w:t>Can upload Profile.</w:t>
+        <w:t>Provide feedback</w:t>
+      </w:r>
+      <w:r>
+        <w:t>.</w:t>
       </w:r>
     </w:p>
     <w:p>
@@ -5630,7 +5779,7 @@
         </w:numPr>
       </w:pPr>
       <w:r>
-        <w:t>Provide feedback</w:t>
+        <w:t>Messaging System</w:t>
       </w:r>
       <w:r>
         <w:t>.</w:t>
@@ -5645,7 +5794,7 @@
         </w:numPr>
       </w:pPr>
       <w:r>
-        <w:t>Messaging System</w:t>
+        <w:t>Change Username/Password</w:t>
       </w:r>
       <w:r>
         <w:t>.</w:t>
@@ -5660,10 +5809,7 @@
         </w:numPr>
       </w:pPr>
       <w:r>
-        <w:t>Change Username/Password</w:t>
-      </w:r>
-      <w:r>
-        <w:t>.</w:t>
+        <w:t>Delete Account.</w:t>
       </w:r>
     </w:p>
     <w:p>
@@ -5675,18 +5821,6 @@
         </w:numPr>
       </w:pPr>
       <w:r>
-        <w:t>Delete Account.</w:t>
-      </w:r>
-    </w:p>
-    <w:p>
-      <w:pPr>
-        <w:pStyle w:val="ListParagraph"/>
-        <w:numPr>
-          <w:ilvl w:val="0"/>
-          <w:numId w:val="20"/>
-        </w:numPr>
-      </w:pPr>
-      <w:r>
         <w:t>Log Out</w:t>
       </w:r>
       <w:r>
@@ -5702,12 +5836,12 @@
           <w:bCs/>
         </w:rPr>
       </w:pPr>
-      <w:bookmarkStart w:id="109" w:name="_Toc160585580"/>
-      <w:bookmarkStart w:id="110" w:name="_Toc164777403"/>
-      <w:bookmarkStart w:id="111" w:name="_Toc164777552"/>
-      <w:bookmarkStart w:id="112" w:name="_Toc164777608"/>
-      <w:bookmarkStart w:id="113" w:name="_Toc164777742"/>
-      <w:bookmarkStart w:id="114" w:name="_Toc164778280"/>
+      <w:bookmarkStart w:id="112" w:name="_Toc160585580"/>
+      <w:bookmarkStart w:id="113" w:name="_Toc164777403"/>
+      <w:bookmarkStart w:id="114" w:name="_Toc164777552"/>
+      <w:bookmarkStart w:id="115" w:name="_Toc164777608"/>
+      <w:bookmarkStart w:id="116" w:name="_Toc164777742"/>
+      <w:bookmarkStart w:id="117" w:name="_Toc164819766"/>
       <w:r>
         <w:rPr>
           <w:rStyle w:val="Heading3Char"/>
@@ -5740,12 +5874,12 @@
         </w:rPr>
         <w:t>:</w:t>
       </w:r>
-      <w:bookmarkEnd w:id="109"/>
-      <w:bookmarkEnd w:id="110"/>
-      <w:bookmarkEnd w:id="111"/>
       <w:bookmarkEnd w:id="112"/>
       <w:bookmarkEnd w:id="113"/>
       <w:bookmarkEnd w:id="114"/>
+      <w:bookmarkEnd w:id="115"/>
+      <w:bookmarkEnd w:id="116"/>
+      <w:bookmarkEnd w:id="117"/>
     </w:p>
     <w:p>
       <w:pPr>
@@ -5827,38 +5961,38 @@
         <w:pStyle w:val="Heading1"/>
         <w:spacing w:after="120"/>
       </w:pPr>
-      <w:bookmarkStart w:id="115" w:name="_Toc164777404"/>
-      <w:bookmarkStart w:id="116" w:name="_Toc164777553"/>
-      <w:bookmarkStart w:id="117" w:name="_Toc164777609"/>
-      <w:bookmarkStart w:id="118" w:name="_Toc164777743"/>
-      <w:bookmarkStart w:id="119" w:name="_Toc164778281"/>
+      <w:bookmarkStart w:id="118" w:name="_Toc164777404"/>
+      <w:bookmarkStart w:id="119" w:name="_Toc164777553"/>
+      <w:bookmarkStart w:id="120" w:name="_Toc164777609"/>
+      <w:bookmarkStart w:id="121" w:name="_Toc164777743"/>
+      <w:bookmarkStart w:id="122" w:name="_Toc164819767"/>
       <w:r>
         <w:t>4. Wireframes:</w:t>
       </w:r>
-      <w:bookmarkEnd w:id="115"/>
-      <w:bookmarkEnd w:id="116"/>
-      <w:bookmarkEnd w:id="117"/>
       <w:bookmarkEnd w:id="118"/>
       <w:bookmarkEnd w:id="119"/>
-    </w:p>
-    <w:p>
-      <w:pPr>
-        <w:pStyle w:val="Heading2"/>
-        <w:spacing w:after="120"/>
-      </w:pPr>
-      <w:bookmarkStart w:id="120" w:name="_Toc164777405"/>
-      <w:bookmarkStart w:id="121" w:name="_Toc164777554"/>
-      <w:bookmarkStart w:id="122" w:name="_Toc164777610"/>
-      <w:bookmarkStart w:id="123" w:name="_Toc164777744"/>
-      <w:bookmarkStart w:id="124" w:name="_Toc164778282"/>
-      <w:r>
-        <w:t>4.1 Homepage:</w:t>
-      </w:r>
       <w:bookmarkEnd w:id="120"/>
       <w:bookmarkEnd w:id="121"/>
       <w:bookmarkEnd w:id="122"/>
+    </w:p>
+    <w:p>
+      <w:pPr>
+        <w:pStyle w:val="Heading2"/>
+        <w:spacing w:after="120"/>
+      </w:pPr>
+      <w:bookmarkStart w:id="123" w:name="_Toc164777405"/>
+      <w:bookmarkStart w:id="124" w:name="_Toc164777554"/>
+      <w:bookmarkStart w:id="125" w:name="_Toc164777610"/>
+      <w:bookmarkStart w:id="126" w:name="_Toc164777744"/>
+      <w:bookmarkStart w:id="127" w:name="_Toc164819768"/>
+      <w:r>
+        <w:t>4.1 Homepage:</w:t>
+      </w:r>
       <w:bookmarkEnd w:id="123"/>
       <w:bookmarkEnd w:id="124"/>
+      <w:bookmarkEnd w:id="125"/>
+      <w:bookmarkEnd w:id="126"/>
+      <w:bookmarkEnd w:id="127"/>
     </w:p>
     <w:p>
       <w:pPr>
@@ -5874,9 +6008,9 @@
           <w:noProof/>
         </w:rPr>
         <w:drawing>
-          <wp:inline distT="0" distB="0" distL="0" distR="0" wp14:anchorId="456B23C6" wp14:editId="33ADA036">
-            <wp:extent cx="5943600" cy="3175635"/>
-            <wp:effectExtent l="0" t="0" r="0" b="5715"/>
+          <wp:inline distT="0" distB="0" distL="0" distR="0" wp14:anchorId="456B23C6" wp14:editId="0F866326">
+            <wp:extent cx="5943600" cy="3013544"/>
+            <wp:effectExtent l="0" t="0" r="0" b="0"/>
             <wp:docPr id="1172582824" name="Picture 1"/>
             <wp:cNvGraphicFramePr>
               <a:graphicFrameLocks xmlns:a="http://schemas.openxmlformats.org/drawingml/2006/main" noChangeAspect="1"/>
@@ -5897,7 +6031,7 @@
                   <pic:spPr>
                     <a:xfrm>
                       <a:off x="0" y="0"/>
-                      <a:ext cx="5943600" cy="3175635"/>
+                      <a:ext cx="5947143" cy="3015340"/>
                     </a:xfrm>
                     <a:prstGeom prst="rect">
                       <a:avLst/>
@@ -5914,20 +6048,20 @@
       <w:pPr>
         <w:pStyle w:val="Heading2"/>
       </w:pPr>
-      <w:bookmarkStart w:id="125" w:name="_Toc164777406"/>
-      <w:bookmarkStart w:id="126" w:name="_Toc164777555"/>
-      <w:bookmarkStart w:id="127" w:name="_Toc164777611"/>
-      <w:bookmarkStart w:id="128" w:name="_Toc164777745"/>
-      <w:bookmarkStart w:id="129" w:name="_Toc164778283"/>
+      <w:bookmarkStart w:id="128" w:name="_Toc164777406"/>
+      <w:bookmarkStart w:id="129" w:name="_Toc164777555"/>
+      <w:bookmarkStart w:id="130" w:name="_Toc164777611"/>
+      <w:bookmarkStart w:id="131" w:name="_Toc164777745"/>
+      <w:bookmarkStart w:id="132" w:name="_Toc164819769"/>
       <w:r>
         <w:lastRenderedPageBreak/>
         <w:t>4.2 Sign Up Page:</w:t>
       </w:r>
-      <w:bookmarkEnd w:id="125"/>
-      <w:bookmarkEnd w:id="126"/>
-      <w:bookmarkEnd w:id="127"/>
       <w:bookmarkEnd w:id="128"/>
       <w:bookmarkEnd w:id="129"/>
+      <w:bookmarkEnd w:id="130"/>
+      <w:bookmarkEnd w:id="131"/>
+      <w:bookmarkEnd w:id="132"/>
     </w:p>
     <w:p>
       <w:r>
@@ -5978,19 +6112,19 @@
       <w:r>
         <w:cr/>
       </w:r>
-      <w:bookmarkStart w:id="130" w:name="_Toc164777407"/>
-      <w:bookmarkStart w:id="131" w:name="_Toc164777556"/>
-      <w:bookmarkStart w:id="132" w:name="_Toc164777612"/>
-      <w:bookmarkStart w:id="133" w:name="_Toc164777746"/>
-      <w:bookmarkStart w:id="134" w:name="_Toc164778284"/>
+      <w:bookmarkStart w:id="133" w:name="_Toc164777407"/>
+      <w:bookmarkStart w:id="134" w:name="_Toc164777556"/>
+      <w:bookmarkStart w:id="135" w:name="_Toc164777612"/>
+      <w:bookmarkStart w:id="136" w:name="_Toc164777746"/>
+      <w:bookmarkStart w:id="137" w:name="_Toc164819770"/>
       <w:r>
         <w:t>4.3 Sign-In Page:</w:t>
       </w:r>
-      <w:bookmarkEnd w:id="130"/>
-      <w:bookmarkEnd w:id="131"/>
-      <w:bookmarkEnd w:id="132"/>
       <w:bookmarkEnd w:id="133"/>
       <w:bookmarkEnd w:id="134"/>
+      <w:bookmarkEnd w:id="135"/>
+      <w:bookmarkEnd w:id="136"/>
+      <w:bookmarkEnd w:id="137"/>
     </w:p>
     <w:p>
       <w:r>
@@ -6039,39 +6173,39 @@
         <w:pStyle w:val="Heading2"/>
         <w:spacing w:before="0" w:after="120"/>
       </w:pPr>
-      <w:bookmarkStart w:id="135" w:name="_Toc164777408"/>
-      <w:bookmarkStart w:id="136" w:name="_Toc164777557"/>
-      <w:bookmarkStart w:id="137" w:name="_Toc164777613"/>
-      <w:bookmarkStart w:id="138" w:name="_Toc164777747"/>
-      <w:bookmarkStart w:id="139" w:name="_Toc164778285"/>
+      <w:bookmarkStart w:id="138" w:name="_Toc164777408"/>
+      <w:bookmarkStart w:id="139" w:name="_Toc164777557"/>
+      <w:bookmarkStart w:id="140" w:name="_Toc164777613"/>
+      <w:bookmarkStart w:id="141" w:name="_Toc164777747"/>
+      <w:bookmarkStart w:id="142" w:name="_Toc164819771"/>
       <w:r>
         <w:lastRenderedPageBreak/>
         <w:t>4.4 Customer:</w:t>
       </w:r>
-      <w:bookmarkEnd w:id="135"/>
-      <w:bookmarkEnd w:id="136"/>
-      <w:bookmarkEnd w:id="137"/>
       <w:bookmarkEnd w:id="138"/>
       <w:bookmarkEnd w:id="139"/>
-    </w:p>
-    <w:p>
-      <w:pPr>
-        <w:pStyle w:val="Heading3"/>
-        <w:spacing w:before="0" w:after="120"/>
-      </w:pPr>
-      <w:bookmarkStart w:id="140" w:name="_Toc164777409"/>
-      <w:bookmarkStart w:id="141" w:name="_Toc164777558"/>
-      <w:bookmarkStart w:id="142" w:name="_Toc164777614"/>
-      <w:bookmarkStart w:id="143" w:name="_Toc164777748"/>
-      <w:bookmarkStart w:id="144" w:name="_Toc164778286"/>
-      <w:r>
-        <w:t>4.4.1 Landing Page:</w:t>
-      </w:r>
       <w:bookmarkEnd w:id="140"/>
       <w:bookmarkEnd w:id="141"/>
       <w:bookmarkEnd w:id="142"/>
+    </w:p>
+    <w:p>
+      <w:pPr>
+        <w:pStyle w:val="Heading3"/>
+        <w:spacing w:before="0" w:after="120"/>
+      </w:pPr>
+      <w:bookmarkStart w:id="143" w:name="_Toc164777409"/>
+      <w:bookmarkStart w:id="144" w:name="_Toc164777558"/>
+      <w:bookmarkStart w:id="145" w:name="_Toc164777614"/>
+      <w:bookmarkStart w:id="146" w:name="_Toc164777748"/>
+      <w:bookmarkStart w:id="147" w:name="_Toc164819772"/>
+      <w:r>
+        <w:t>4.4.1 Landing Page:</w:t>
+      </w:r>
       <w:bookmarkEnd w:id="143"/>
       <w:bookmarkEnd w:id="144"/>
+      <w:bookmarkEnd w:id="145"/>
+      <w:bookmarkEnd w:id="146"/>
+      <w:bookmarkEnd w:id="147"/>
       <w:r>
         <w:t xml:space="preserve"> </w:t>
       </w:r>
@@ -6122,19 +6256,19 @@
       <w:pPr>
         <w:pStyle w:val="Heading3"/>
       </w:pPr>
-      <w:bookmarkStart w:id="145" w:name="_Toc164777410"/>
-      <w:bookmarkStart w:id="146" w:name="_Toc164777559"/>
-      <w:bookmarkStart w:id="147" w:name="_Toc164777615"/>
-      <w:bookmarkStart w:id="148" w:name="_Toc164777749"/>
-      <w:bookmarkStart w:id="149" w:name="_Toc164778287"/>
+      <w:bookmarkStart w:id="148" w:name="_Toc164777410"/>
+      <w:bookmarkStart w:id="149" w:name="_Toc164777559"/>
+      <w:bookmarkStart w:id="150" w:name="_Toc164777615"/>
+      <w:bookmarkStart w:id="151" w:name="_Toc164777749"/>
+      <w:bookmarkStart w:id="152" w:name="_Toc164819773"/>
       <w:r>
         <w:t>4.4.2 Order Food:</w:t>
       </w:r>
-      <w:bookmarkEnd w:id="145"/>
-      <w:bookmarkEnd w:id="146"/>
-      <w:bookmarkEnd w:id="147"/>
       <w:bookmarkEnd w:id="148"/>
       <w:bookmarkEnd w:id="149"/>
+      <w:bookmarkEnd w:id="150"/>
+      <w:bookmarkEnd w:id="151"/>
+      <w:bookmarkEnd w:id="152"/>
     </w:p>
     <w:p>
       <w:r>
@@ -6182,20 +6316,20 @@
       <w:pPr>
         <w:pStyle w:val="Heading3"/>
       </w:pPr>
-      <w:bookmarkStart w:id="150" w:name="_Toc164777411"/>
-      <w:bookmarkStart w:id="151" w:name="_Toc164777560"/>
-      <w:bookmarkStart w:id="152" w:name="_Toc164777616"/>
-      <w:bookmarkStart w:id="153" w:name="_Toc164777750"/>
-      <w:bookmarkStart w:id="154" w:name="_Toc164778288"/>
+      <w:bookmarkStart w:id="153" w:name="_Toc164777411"/>
+      <w:bookmarkStart w:id="154" w:name="_Toc164777560"/>
+      <w:bookmarkStart w:id="155" w:name="_Toc164777616"/>
+      <w:bookmarkStart w:id="156" w:name="_Toc164777750"/>
+      <w:bookmarkStart w:id="157" w:name="_Toc164819774"/>
       <w:r>
         <w:lastRenderedPageBreak/>
         <w:t>4.4.3 View Cart:</w:t>
       </w:r>
-      <w:bookmarkEnd w:id="150"/>
-      <w:bookmarkEnd w:id="151"/>
-      <w:bookmarkEnd w:id="152"/>
       <w:bookmarkEnd w:id="153"/>
       <w:bookmarkEnd w:id="154"/>
+      <w:bookmarkEnd w:id="155"/>
+      <w:bookmarkEnd w:id="156"/>
+      <w:bookmarkEnd w:id="157"/>
     </w:p>
     <w:p>
       <w:r>
@@ -6243,19 +6377,19 @@
       <w:pPr>
         <w:pStyle w:val="Heading3"/>
       </w:pPr>
-      <w:bookmarkStart w:id="155" w:name="_Toc164777412"/>
-      <w:bookmarkStart w:id="156" w:name="_Toc164777561"/>
-      <w:bookmarkStart w:id="157" w:name="_Toc164777617"/>
-      <w:bookmarkStart w:id="158" w:name="_Toc164777751"/>
-      <w:bookmarkStart w:id="159" w:name="_Toc164778289"/>
+      <w:bookmarkStart w:id="158" w:name="_Toc164777412"/>
+      <w:bookmarkStart w:id="159" w:name="_Toc164777561"/>
+      <w:bookmarkStart w:id="160" w:name="_Toc164777617"/>
+      <w:bookmarkStart w:id="161" w:name="_Toc164777751"/>
+      <w:bookmarkStart w:id="162" w:name="_Toc164819775"/>
       <w:r>
         <w:t>4.4.4 Book Table:</w:t>
       </w:r>
-      <w:bookmarkEnd w:id="155"/>
-      <w:bookmarkEnd w:id="156"/>
-      <w:bookmarkEnd w:id="157"/>
       <w:bookmarkEnd w:id="158"/>
       <w:bookmarkEnd w:id="159"/>
+      <w:bookmarkEnd w:id="160"/>
+      <w:bookmarkEnd w:id="161"/>
+      <w:bookmarkEnd w:id="162"/>
     </w:p>
     <w:p>
       <w:r>
@@ -6303,20 +6437,20 @@
       <w:pPr>
         <w:pStyle w:val="Heading3"/>
       </w:pPr>
-      <w:bookmarkStart w:id="160" w:name="_Toc164777413"/>
-      <w:bookmarkStart w:id="161" w:name="_Toc164777562"/>
-      <w:bookmarkStart w:id="162" w:name="_Toc164777618"/>
-      <w:bookmarkStart w:id="163" w:name="_Toc164777752"/>
-      <w:bookmarkStart w:id="164" w:name="_Toc164778290"/>
+      <w:bookmarkStart w:id="163" w:name="_Toc164777413"/>
+      <w:bookmarkStart w:id="164" w:name="_Toc164777562"/>
+      <w:bookmarkStart w:id="165" w:name="_Toc164777618"/>
+      <w:bookmarkStart w:id="166" w:name="_Toc164777752"/>
+      <w:bookmarkStart w:id="167" w:name="_Toc164819776"/>
       <w:r>
         <w:lastRenderedPageBreak/>
         <w:t>4.4.5 Feedback:</w:t>
       </w:r>
-      <w:bookmarkEnd w:id="160"/>
-      <w:bookmarkEnd w:id="161"/>
-      <w:bookmarkEnd w:id="162"/>
       <w:bookmarkEnd w:id="163"/>
       <w:bookmarkEnd w:id="164"/>
+      <w:bookmarkEnd w:id="165"/>
+      <w:bookmarkEnd w:id="166"/>
+      <w:bookmarkEnd w:id="167"/>
       <w:r>
         <w:t xml:space="preserve"> </w:t>
       </w:r>
@@ -6367,19 +6501,19 @@
       <w:pPr>
         <w:pStyle w:val="Heading3"/>
       </w:pPr>
-      <w:bookmarkStart w:id="165" w:name="_Toc164777414"/>
-      <w:bookmarkStart w:id="166" w:name="_Toc164777563"/>
-      <w:bookmarkStart w:id="167" w:name="_Toc164777619"/>
-      <w:bookmarkStart w:id="168" w:name="_Toc164777753"/>
-      <w:bookmarkStart w:id="169" w:name="_Toc164778291"/>
+      <w:bookmarkStart w:id="168" w:name="_Toc164777414"/>
+      <w:bookmarkStart w:id="169" w:name="_Toc164777563"/>
+      <w:bookmarkStart w:id="170" w:name="_Toc164777619"/>
+      <w:bookmarkStart w:id="171" w:name="_Toc164777753"/>
+      <w:bookmarkStart w:id="172" w:name="_Toc164819777"/>
       <w:r>
         <w:t>4.4.6 Help:</w:t>
       </w:r>
-      <w:bookmarkEnd w:id="165"/>
-      <w:bookmarkEnd w:id="166"/>
-      <w:bookmarkEnd w:id="167"/>
       <w:bookmarkEnd w:id="168"/>
       <w:bookmarkEnd w:id="169"/>
+      <w:bookmarkEnd w:id="170"/>
+      <w:bookmarkEnd w:id="171"/>
+      <w:bookmarkEnd w:id="172"/>
       <w:r>
         <w:t xml:space="preserve"> </w:t>
       </w:r>
@@ -6430,20 +6564,20 @@
       <w:pPr>
         <w:pStyle w:val="Heading3"/>
       </w:pPr>
-      <w:bookmarkStart w:id="170" w:name="_Toc164777415"/>
-      <w:bookmarkStart w:id="171" w:name="_Toc164777564"/>
-      <w:bookmarkStart w:id="172" w:name="_Toc164777620"/>
-      <w:bookmarkStart w:id="173" w:name="_Toc164777754"/>
-      <w:bookmarkStart w:id="174" w:name="_Toc164778292"/>
+      <w:bookmarkStart w:id="173" w:name="_Toc164777415"/>
+      <w:bookmarkStart w:id="174" w:name="_Toc164777564"/>
+      <w:bookmarkStart w:id="175" w:name="_Toc164777620"/>
+      <w:bookmarkStart w:id="176" w:name="_Toc164777754"/>
+      <w:bookmarkStart w:id="177" w:name="_Toc164819778"/>
       <w:r>
         <w:lastRenderedPageBreak/>
         <w:t>4.4.7 Settings:</w:t>
       </w:r>
-      <w:bookmarkEnd w:id="170"/>
-      <w:bookmarkEnd w:id="171"/>
-      <w:bookmarkEnd w:id="172"/>
       <w:bookmarkEnd w:id="173"/>
       <w:bookmarkEnd w:id="174"/>
+      <w:bookmarkEnd w:id="175"/>
+      <w:bookmarkEnd w:id="176"/>
+      <w:bookmarkEnd w:id="177"/>
     </w:p>
     <w:p>
       <w:r>
@@ -6494,37 +6628,37 @@
       <w:pPr>
         <w:pStyle w:val="Heading2"/>
       </w:pPr>
-      <w:bookmarkStart w:id="175" w:name="_Toc164777416"/>
-      <w:bookmarkStart w:id="176" w:name="_Toc164777565"/>
-      <w:bookmarkStart w:id="177" w:name="_Toc164777621"/>
-      <w:bookmarkStart w:id="178" w:name="_Toc164777755"/>
-      <w:bookmarkStart w:id="179" w:name="_Toc164778293"/>
+      <w:bookmarkStart w:id="178" w:name="_Toc164777416"/>
+      <w:bookmarkStart w:id="179" w:name="_Toc164777565"/>
+      <w:bookmarkStart w:id="180" w:name="_Toc164777621"/>
+      <w:bookmarkStart w:id="181" w:name="_Toc164777755"/>
+      <w:bookmarkStart w:id="182" w:name="_Toc164819779"/>
       <w:r>
         <w:t>4.5 Admin:</w:t>
       </w:r>
-      <w:bookmarkEnd w:id="175"/>
-      <w:bookmarkEnd w:id="176"/>
-      <w:bookmarkEnd w:id="177"/>
       <w:bookmarkEnd w:id="178"/>
       <w:bookmarkEnd w:id="179"/>
-    </w:p>
-    <w:p>
-      <w:pPr>
-        <w:pStyle w:val="Heading3"/>
-      </w:pPr>
-      <w:bookmarkStart w:id="180" w:name="_Toc164777417"/>
-      <w:bookmarkStart w:id="181" w:name="_Toc164777566"/>
-      <w:bookmarkStart w:id="182" w:name="_Toc164777622"/>
-      <w:bookmarkStart w:id="183" w:name="_Toc164777756"/>
-      <w:bookmarkStart w:id="184" w:name="_Toc164778294"/>
-      <w:r>
-        <w:t>4.5.1 Manage Employees:</w:t>
-      </w:r>
       <w:bookmarkEnd w:id="180"/>
       <w:bookmarkEnd w:id="181"/>
       <w:bookmarkEnd w:id="182"/>
+    </w:p>
+    <w:p>
+      <w:pPr>
+        <w:pStyle w:val="Heading3"/>
+      </w:pPr>
+      <w:bookmarkStart w:id="183" w:name="_Toc164777417"/>
+      <w:bookmarkStart w:id="184" w:name="_Toc164777566"/>
+      <w:bookmarkStart w:id="185" w:name="_Toc164777622"/>
+      <w:bookmarkStart w:id="186" w:name="_Toc164777756"/>
+      <w:bookmarkStart w:id="187" w:name="_Toc164819780"/>
+      <w:r>
+        <w:t>4.5.1 Manage Employees:</w:t>
+      </w:r>
       <w:bookmarkEnd w:id="183"/>
       <w:bookmarkEnd w:id="184"/>
+      <w:bookmarkEnd w:id="185"/>
+      <w:bookmarkEnd w:id="186"/>
+      <w:bookmarkEnd w:id="187"/>
     </w:p>
     <w:p>
       <w:r>
@@ -6572,20 +6706,20 @@
       <w:pPr>
         <w:pStyle w:val="Heading3"/>
       </w:pPr>
-      <w:bookmarkStart w:id="185" w:name="_Toc164777418"/>
-      <w:bookmarkStart w:id="186" w:name="_Toc164777567"/>
-      <w:bookmarkStart w:id="187" w:name="_Toc164777623"/>
-      <w:bookmarkStart w:id="188" w:name="_Toc164777757"/>
-      <w:bookmarkStart w:id="189" w:name="_Toc164778295"/>
+      <w:bookmarkStart w:id="188" w:name="_Toc164777418"/>
+      <w:bookmarkStart w:id="189" w:name="_Toc164777567"/>
+      <w:bookmarkStart w:id="190" w:name="_Toc164777623"/>
+      <w:bookmarkStart w:id="191" w:name="_Toc164777757"/>
+      <w:bookmarkStart w:id="192" w:name="_Toc164819781"/>
       <w:r>
         <w:lastRenderedPageBreak/>
         <w:t>4.5.2 Manage Customers:</w:t>
       </w:r>
-      <w:bookmarkEnd w:id="185"/>
-      <w:bookmarkEnd w:id="186"/>
-      <w:bookmarkEnd w:id="187"/>
       <w:bookmarkEnd w:id="188"/>
       <w:bookmarkEnd w:id="189"/>
+      <w:bookmarkEnd w:id="190"/>
+      <w:bookmarkEnd w:id="191"/>
+      <w:bookmarkEnd w:id="192"/>
       <w:r>
         <w:t xml:space="preserve"> </w:t>
       </w:r>
@@ -6636,19 +6770,19 @@
       <w:pPr>
         <w:pStyle w:val="Heading3"/>
       </w:pPr>
-      <w:bookmarkStart w:id="190" w:name="_Toc164777419"/>
-      <w:bookmarkStart w:id="191" w:name="_Toc164777568"/>
-      <w:bookmarkStart w:id="192" w:name="_Toc164777624"/>
-      <w:bookmarkStart w:id="193" w:name="_Toc164777758"/>
-      <w:bookmarkStart w:id="194" w:name="_Toc164778296"/>
+      <w:bookmarkStart w:id="193" w:name="_Toc164777419"/>
+      <w:bookmarkStart w:id="194" w:name="_Toc164777568"/>
+      <w:bookmarkStart w:id="195" w:name="_Toc164777624"/>
+      <w:bookmarkStart w:id="196" w:name="_Toc164777758"/>
+      <w:bookmarkStart w:id="197" w:name="_Toc164819782"/>
       <w:r>
         <w:t>4.5.3 Send Notifications:</w:t>
       </w:r>
-      <w:bookmarkEnd w:id="190"/>
-      <w:bookmarkEnd w:id="191"/>
-      <w:bookmarkEnd w:id="192"/>
       <w:bookmarkEnd w:id="193"/>
       <w:bookmarkEnd w:id="194"/>
+      <w:bookmarkEnd w:id="195"/>
+      <w:bookmarkEnd w:id="196"/>
+      <w:bookmarkEnd w:id="197"/>
       <w:r>
         <w:t xml:space="preserve"> </w:t>
       </w:r>
@@ -6699,20 +6833,20 @@
       <w:pPr>
         <w:pStyle w:val="Heading3"/>
       </w:pPr>
-      <w:bookmarkStart w:id="195" w:name="_Toc164777420"/>
-      <w:bookmarkStart w:id="196" w:name="_Toc164777569"/>
-      <w:bookmarkStart w:id="197" w:name="_Toc164777625"/>
-      <w:bookmarkStart w:id="198" w:name="_Toc164777759"/>
-      <w:bookmarkStart w:id="199" w:name="_Toc164778297"/>
+      <w:bookmarkStart w:id="198" w:name="_Toc164777420"/>
+      <w:bookmarkStart w:id="199" w:name="_Toc164777569"/>
+      <w:bookmarkStart w:id="200" w:name="_Toc164777625"/>
+      <w:bookmarkStart w:id="201" w:name="_Toc164777759"/>
+      <w:bookmarkStart w:id="202" w:name="_Toc164819783"/>
       <w:r>
         <w:lastRenderedPageBreak/>
         <w:t>4.5.4 Manage Tables:</w:t>
       </w:r>
-      <w:bookmarkEnd w:id="195"/>
-      <w:bookmarkEnd w:id="196"/>
-      <w:bookmarkEnd w:id="197"/>
       <w:bookmarkEnd w:id="198"/>
       <w:bookmarkEnd w:id="199"/>
+      <w:bookmarkEnd w:id="200"/>
+      <w:bookmarkEnd w:id="201"/>
+      <w:bookmarkEnd w:id="202"/>
     </w:p>
     <w:p>
       <w:r>
@@ -6760,19 +6894,19 @@
       <w:pPr>
         <w:pStyle w:val="Heading3"/>
       </w:pPr>
-      <w:bookmarkStart w:id="200" w:name="_Toc164777421"/>
-      <w:bookmarkStart w:id="201" w:name="_Toc164777570"/>
-      <w:bookmarkStart w:id="202" w:name="_Toc164777626"/>
-      <w:bookmarkStart w:id="203" w:name="_Toc164777760"/>
-      <w:bookmarkStart w:id="204" w:name="_Toc164778298"/>
+      <w:bookmarkStart w:id="203" w:name="_Toc164777421"/>
+      <w:bookmarkStart w:id="204" w:name="_Toc164777570"/>
+      <w:bookmarkStart w:id="205" w:name="_Toc164777626"/>
+      <w:bookmarkStart w:id="206" w:name="_Toc164777760"/>
+      <w:bookmarkStart w:id="207" w:name="_Toc164819784"/>
       <w:r>
         <w:t>4.5.5 View Feedback:</w:t>
       </w:r>
-      <w:bookmarkEnd w:id="200"/>
-      <w:bookmarkEnd w:id="201"/>
-      <w:bookmarkEnd w:id="202"/>
       <w:bookmarkEnd w:id="203"/>
       <w:bookmarkEnd w:id="204"/>
+      <w:bookmarkEnd w:id="205"/>
+      <w:bookmarkEnd w:id="206"/>
+      <w:bookmarkEnd w:id="207"/>
     </w:p>
     <w:p>
       <w:r>
@@ -6820,11 +6954,11 @@
       <w:pPr>
         <w:pStyle w:val="Heading3"/>
       </w:pPr>
-      <w:bookmarkStart w:id="205" w:name="_Toc164777422"/>
-      <w:bookmarkStart w:id="206" w:name="_Toc164777571"/>
-      <w:bookmarkStart w:id="207" w:name="_Toc164777627"/>
-      <w:bookmarkStart w:id="208" w:name="_Toc164777761"/>
-      <w:bookmarkStart w:id="209" w:name="_Toc164778299"/>
+      <w:bookmarkStart w:id="208" w:name="_Toc164777422"/>
+      <w:bookmarkStart w:id="209" w:name="_Toc164777571"/>
+      <w:bookmarkStart w:id="210" w:name="_Toc164777627"/>
+      <w:bookmarkStart w:id="211" w:name="_Toc164777761"/>
+      <w:bookmarkStart w:id="212" w:name="_Toc164819785"/>
       <w:r>
         <w:lastRenderedPageBreak/>
         <w:t>4.5.</w:t>
@@ -6835,11 +6969,11 @@
       <w:r>
         <w:t xml:space="preserve"> Reply to Customer Messages:</w:t>
       </w:r>
-      <w:bookmarkEnd w:id="205"/>
-      <w:bookmarkEnd w:id="206"/>
-      <w:bookmarkEnd w:id="207"/>
       <w:bookmarkEnd w:id="208"/>
       <w:bookmarkEnd w:id="209"/>
+      <w:bookmarkEnd w:id="210"/>
+      <w:bookmarkEnd w:id="211"/>
+      <w:bookmarkEnd w:id="212"/>
     </w:p>
     <w:p>
       <w:r>
@@ -6887,11 +7021,11 @@
       <w:pPr>
         <w:pStyle w:val="Heading3"/>
       </w:pPr>
-      <w:bookmarkStart w:id="210" w:name="_Toc164777423"/>
-      <w:bookmarkStart w:id="211" w:name="_Toc164777572"/>
-      <w:bookmarkStart w:id="212" w:name="_Toc164777628"/>
-      <w:bookmarkStart w:id="213" w:name="_Toc164777762"/>
-      <w:bookmarkStart w:id="214" w:name="_Toc164778300"/>
+      <w:bookmarkStart w:id="213" w:name="_Toc164777423"/>
+      <w:bookmarkStart w:id="214" w:name="_Toc164777572"/>
+      <w:bookmarkStart w:id="215" w:name="_Toc164777628"/>
+      <w:bookmarkStart w:id="216" w:name="_Toc164777762"/>
+      <w:bookmarkStart w:id="217" w:name="_Toc164819786"/>
       <w:r>
         <w:t>4.5.</w:t>
       </w:r>
@@ -6901,11 +7035,11 @@
       <w:r>
         <w:t xml:space="preserve"> Admin Settings:</w:t>
       </w:r>
-      <w:bookmarkEnd w:id="210"/>
-      <w:bookmarkEnd w:id="211"/>
-      <w:bookmarkEnd w:id="212"/>
       <w:bookmarkEnd w:id="213"/>
       <w:bookmarkEnd w:id="214"/>
+      <w:bookmarkEnd w:id="215"/>
+      <w:bookmarkEnd w:id="216"/>
+      <w:bookmarkEnd w:id="217"/>
     </w:p>
     <w:p>
       <w:r>
@@ -6953,11 +7087,11 @@
       <w:pPr>
         <w:pStyle w:val="Heading2"/>
       </w:pPr>
-      <w:bookmarkStart w:id="215" w:name="_Toc164777424"/>
-      <w:bookmarkStart w:id="216" w:name="_Toc164777573"/>
-      <w:bookmarkStart w:id="217" w:name="_Toc164777629"/>
-      <w:bookmarkStart w:id="218" w:name="_Toc164777763"/>
-      <w:bookmarkStart w:id="219" w:name="_Toc164778301"/>
+      <w:bookmarkStart w:id="218" w:name="_Toc164777424"/>
+      <w:bookmarkStart w:id="219" w:name="_Toc164777573"/>
+      <w:bookmarkStart w:id="220" w:name="_Toc164777629"/>
+      <w:bookmarkStart w:id="221" w:name="_Toc164777763"/>
+      <w:bookmarkStart w:id="222" w:name="_Toc164819787"/>
       <w:r>
         <w:lastRenderedPageBreak/>
         <w:t xml:space="preserve">4.6 </w:t>
@@ -6965,29 +7099,29 @@
       <w:r>
         <w:t>Chef:</w:t>
       </w:r>
-      <w:bookmarkEnd w:id="215"/>
-      <w:bookmarkEnd w:id="216"/>
-      <w:bookmarkEnd w:id="217"/>
       <w:bookmarkEnd w:id="218"/>
       <w:bookmarkEnd w:id="219"/>
-    </w:p>
-    <w:p>
-      <w:pPr>
-        <w:pStyle w:val="Heading3"/>
-      </w:pPr>
-      <w:bookmarkStart w:id="220" w:name="_Toc164777425"/>
-      <w:bookmarkStart w:id="221" w:name="_Toc164777574"/>
-      <w:bookmarkStart w:id="222" w:name="_Toc164777630"/>
-      <w:bookmarkStart w:id="223" w:name="_Toc164777764"/>
-      <w:bookmarkStart w:id="224" w:name="_Toc164778302"/>
-      <w:r>
-        <w:t>4.6.1 Manage Products:</w:t>
-      </w:r>
       <w:bookmarkEnd w:id="220"/>
       <w:bookmarkEnd w:id="221"/>
       <w:bookmarkEnd w:id="222"/>
+    </w:p>
+    <w:p>
+      <w:pPr>
+        <w:pStyle w:val="Heading3"/>
+      </w:pPr>
+      <w:bookmarkStart w:id="223" w:name="_Toc164777425"/>
+      <w:bookmarkStart w:id="224" w:name="_Toc164777574"/>
+      <w:bookmarkStart w:id="225" w:name="_Toc164777630"/>
+      <w:bookmarkStart w:id="226" w:name="_Toc164777764"/>
+      <w:bookmarkStart w:id="227" w:name="_Toc164819788"/>
+      <w:r>
+        <w:t>4.6.1 Manage Products:</w:t>
+      </w:r>
       <w:bookmarkEnd w:id="223"/>
       <w:bookmarkEnd w:id="224"/>
+      <w:bookmarkEnd w:id="225"/>
+      <w:bookmarkEnd w:id="226"/>
+      <w:bookmarkEnd w:id="227"/>
     </w:p>
     <w:p>
       <w:r>
@@ -7035,19 +7169,19 @@
       <w:pPr>
         <w:pStyle w:val="Heading3"/>
       </w:pPr>
-      <w:bookmarkStart w:id="225" w:name="_Toc164777426"/>
-      <w:bookmarkStart w:id="226" w:name="_Toc164777575"/>
-      <w:bookmarkStart w:id="227" w:name="_Toc164777631"/>
-      <w:bookmarkStart w:id="228" w:name="_Toc164777765"/>
-      <w:bookmarkStart w:id="229" w:name="_Toc164778303"/>
+      <w:bookmarkStart w:id="228" w:name="_Toc164777426"/>
+      <w:bookmarkStart w:id="229" w:name="_Toc164777575"/>
+      <w:bookmarkStart w:id="230" w:name="_Toc164777631"/>
+      <w:bookmarkStart w:id="231" w:name="_Toc164777765"/>
+      <w:bookmarkStart w:id="232" w:name="_Toc164819789"/>
       <w:r>
         <w:t>4.6.2 Manage Orders:</w:t>
       </w:r>
-      <w:bookmarkEnd w:id="225"/>
-      <w:bookmarkEnd w:id="226"/>
-      <w:bookmarkEnd w:id="227"/>
       <w:bookmarkEnd w:id="228"/>
       <w:bookmarkEnd w:id="229"/>
+      <w:bookmarkEnd w:id="230"/>
+      <w:bookmarkEnd w:id="231"/>
+      <w:bookmarkEnd w:id="232"/>
     </w:p>
     <w:p>
       <w:r>
@@ -7095,38 +7229,38 @@
       <w:pPr>
         <w:pStyle w:val="Heading2"/>
       </w:pPr>
-      <w:bookmarkStart w:id="230" w:name="_Toc164777427"/>
-      <w:bookmarkStart w:id="231" w:name="_Toc164777576"/>
-      <w:bookmarkStart w:id="232" w:name="_Toc164777632"/>
-      <w:bookmarkStart w:id="233" w:name="_Toc164777766"/>
-      <w:bookmarkStart w:id="234" w:name="_Toc164778304"/>
+      <w:bookmarkStart w:id="233" w:name="_Toc164777427"/>
+      <w:bookmarkStart w:id="234" w:name="_Toc164777576"/>
+      <w:bookmarkStart w:id="235" w:name="_Toc164777632"/>
+      <w:bookmarkStart w:id="236" w:name="_Toc164777766"/>
+      <w:bookmarkStart w:id="237" w:name="_Toc164819790"/>
       <w:r>
         <w:lastRenderedPageBreak/>
         <w:t>4.7 Waiter:</w:t>
       </w:r>
-      <w:bookmarkEnd w:id="230"/>
-      <w:bookmarkEnd w:id="231"/>
-      <w:bookmarkEnd w:id="232"/>
       <w:bookmarkEnd w:id="233"/>
       <w:bookmarkEnd w:id="234"/>
-    </w:p>
-    <w:p>
-      <w:pPr>
-        <w:pStyle w:val="Heading3"/>
-      </w:pPr>
-      <w:bookmarkStart w:id="235" w:name="_Toc164777428"/>
-      <w:bookmarkStart w:id="236" w:name="_Toc164777577"/>
-      <w:bookmarkStart w:id="237" w:name="_Toc164777633"/>
-      <w:bookmarkStart w:id="238" w:name="_Toc164777767"/>
-      <w:bookmarkStart w:id="239" w:name="_Toc164778305"/>
-      <w:r>
-        <w:t>4.7.1: Take Order:</w:t>
-      </w:r>
       <w:bookmarkEnd w:id="235"/>
       <w:bookmarkEnd w:id="236"/>
       <w:bookmarkEnd w:id="237"/>
+    </w:p>
+    <w:p>
+      <w:pPr>
+        <w:pStyle w:val="Heading3"/>
+      </w:pPr>
+      <w:bookmarkStart w:id="238" w:name="_Toc164777428"/>
+      <w:bookmarkStart w:id="239" w:name="_Toc164777577"/>
+      <w:bookmarkStart w:id="240" w:name="_Toc164777633"/>
+      <w:bookmarkStart w:id="241" w:name="_Toc164777767"/>
+      <w:bookmarkStart w:id="242" w:name="_Toc164819791"/>
+      <w:r>
+        <w:t>4.7.1: Take Order:</w:t>
+      </w:r>
       <w:bookmarkEnd w:id="238"/>
       <w:bookmarkEnd w:id="239"/>
+      <w:bookmarkEnd w:id="240"/>
+      <w:bookmarkEnd w:id="241"/>
+      <w:bookmarkEnd w:id="242"/>
     </w:p>
     <w:p>
       <w:r>
@@ -7174,19 +7308,19 @@
       <w:pPr>
         <w:pStyle w:val="Heading3"/>
       </w:pPr>
-      <w:bookmarkStart w:id="240" w:name="_Toc164777429"/>
-      <w:bookmarkStart w:id="241" w:name="_Toc164777578"/>
-      <w:bookmarkStart w:id="242" w:name="_Toc164777634"/>
-      <w:bookmarkStart w:id="243" w:name="_Toc164777768"/>
-      <w:bookmarkStart w:id="244" w:name="_Toc164778306"/>
+      <w:bookmarkStart w:id="243" w:name="_Toc164777429"/>
+      <w:bookmarkStart w:id="244" w:name="_Toc164777578"/>
+      <w:bookmarkStart w:id="245" w:name="_Toc164777634"/>
+      <w:bookmarkStart w:id="246" w:name="_Toc164777768"/>
+      <w:bookmarkStart w:id="247" w:name="_Toc164819792"/>
       <w:r>
         <w:t>4.7.2 Pickup and Deliver Order:</w:t>
       </w:r>
-      <w:bookmarkEnd w:id="240"/>
-      <w:bookmarkEnd w:id="241"/>
-      <w:bookmarkEnd w:id="242"/>
       <w:bookmarkEnd w:id="243"/>
       <w:bookmarkEnd w:id="244"/>
+      <w:bookmarkEnd w:id="245"/>
+      <w:bookmarkEnd w:id="246"/>
+      <w:bookmarkEnd w:id="247"/>
     </w:p>
     <w:p>
       <w:r>
@@ -7234,11 +7368,11 @@
       <w:pPr>
         <w:pStyle w:val="Heading3"/>
       </w:pPr>
-      <w:bookmarkStart w:id="245" w:name="_Toc164777430"/>
-      <w:bookmarkStart w:id="246" w:name="_Toc164777579"/>
-      <w:bookmarkStart w:id="247" w:name="_Toc164777635"/>
-      <w:bookmarkStart w:id="248" w:name="_Toc164777769"/>
-      <w:bookmarkStart w:id="249" w:name="_Toc164778307"/>
+      <w:bookmarkStart w:id="248" w:name="_Toc164777430"/>
+      <w:bookmarkStart w:id="249" w:name="_Toc164777579"/>
+      <w:bookmarkStart w:id="250" w:name="_Toc164777635"/>
+      <w:bookmarkStart w:id="251" w:name="_Toc164777769"/>
+      <w:bookmarkStart w:id="252" w:name="_Toc164819793"/>
       <w:r>
         <w:lastRenderedPageBreak/>
         <w:t>4.7.</w:t>
@@ -7249,11 +7383,11 @@
       <w:r>
         <w:t xml:space="preserve"> Manage Reservations:</w:t>
       </w:r>
-      <w:bookmarkEnd w:id="245"/>
-      <w:bookmarkEnd w:id="246"/>
-      <w:bookmarkEnd w:id="247"/>
       <w:bookmarkEnd w:id="248"/>
       <w:bookmarkEnd w:id="249"/>
+      <w:bookmarkEnd w:id="250"/>
+      <w:bookmarkEnd w:id="251"/>
+      <w:bookmarkEnd w:id="252"/>
       <w:r>
         <w:t xml:space="preserve"> </w:t>
       </w:r>
@@ -7304,19 +7438,19 @@
       <w:pPr>
         <w:pStyle w:val="Heading1"/>
       </w:pPr>
-      <w:bookmarkStart w:id="250" w:name="_Toc164777431"/>
-      <w:bookmarkStart w:id="251" w:name="_Toc164777580"/>
-      <w:bookmarkStart w:id="252" w:name="_Toc164777636"/>
-      <w:bookmarkStart w:id="253" w:name="_Toc164777770"/>
-      <w:bookmarkStart w:id="254" w:name="_Toc164778308"/>
+      <w:bookmarkStart w:id="253" w:name="_Toc164777431"/>
+      <w:bookmarkStart w:id="254" w:name="_Toc164777580"/>
+      <w:bookmarkStart w:id="255" w:name="_Toc164777636"/>
+      <w:bookmarkStart w:id="256" w:name="_Toc164777770"/>
+      <w:bookmarkStart w:id="257" w:name="_Toc164819794"/>
       <w:r>
         <w:t>5. CRC Diagram:</w:t>
       </w:r>
-      <w:bookmarkEnd w:id="250"/>
-      <w:bookmarkEnd w:id="251"/>
-      <w:bookmarkEnd w:id="252"/>
       <w:bookmarkEnd w:id="253"/>
       <w:bookmarkEnd w:id="254"/>
+      <w:bookmarkEnd w:id="255"/>
+      <w:bookmarkEnd w:id="256"/>
+      <w:bookmarkEnd w:id="257"/>
     </w:p>
     <w:p>
       <w:r>
@@ -7324,9 +7458,9 @@
           <w:noProof/>
         </w:rPr>
         <w:drawing>
-          <wp:inline distT="0" distB="0" distL="0" distR="0" wp14:anchorId="4084134F" wp14:editId="2ABF387F">
-            <wp:extent cx="5943600" cy="3763108"/>
-            <wp:effectExtent l="0" t="0" r="0" b="8890"/>
+          <wp:inline distT="0" distB="0" distL="0" distR="0" wp14:anchorId="4084134F" wp14:editId="0A487F5C">
+            <wp:extent cx="5957668" cy="3765550"/>
+            <wp:effectExtent l="0" t="0" r="5080" b="6350"/>
             <wp:docPr id="620432776" name="Picture 1"/>
             <wp:cNvGraphicFramePr>
               <a:graphicFrameLocks xmlns:a="http://schemas.openxmlformats.org/drawingml/2006/main" noChangeAspect="1"/>
@@ -7335,7 +7469,7 @@
               <a:graphicData uri="http://schemas.openxmlformats.org/drawingml/2006/picture">
                 <pic:pic xmlns:pic="http://schemas.openxmlformats.org/drawingml/2006/picture">
                   <pic:nvPicPr>
-                    <pic:cNvPr id="620432776" name="Picture 620432776"/>
+                    <pic:cNvPr id="620432776" name="Picture 1"/>
                     <pic:cNvPicPr/>
                   </pic:nvPicPr>
                   <pic:blipFill>
@@ -7353,7 +7487,7 @@
                   <pic:spPr>
                     <a:xfrm>
                       <a:off x="0" y="0"/>
-                      <a:ext cx="5948351" cy="3766116"/>
+                      <a:ext cx="5966813" cy="3771330"/>
                     </a:xfrm>
                     <a:prstGeom prst="rect">
                       <a:avLst/>
@@ -7371,20 +7505,20 @@
       <w:pPr>
         <w:pStyle w:val="Heading1"/>
       </w:pPr>
-      <w:bookmarkStart w:id="255" w:name="_Toc164777432"/>
-      <w:bookmarkStart w:id="256" w:name="_Toc164777581"/>
-      <w:bookmarkStart w:id="257" w:name="_Toc164777637"/>
-      <w:bookmarkStart w:id="258" w:name="_Toc164777771"/>
-      <w:bookmarkStart w:id="259" w:name="_Toc164778309"/>
+      <w:bookmarkStart w:id="258" w:name="_Toc164777432"/>
+      <w:bookmarkStart w:id="259" w:name="_Toc164777581"/>
+      <w:bookmarkStart w:id="260" w:name="_Toc164777637"/>
+      <w:bookmarkStart w:id="261" w:name="_Toc164777771"/>
+      <w:bookmarkStart w:id="262" w:name="_Toc164819795"/>
       <w:r>
         <w:lastRenderedPageBreak/>
         <w:t>6. Code:</w:t>
       </w:r>
-      <w:bookmarkEnd w:id="255"/>
-      <w:bookmarkEnd w:id="256"/>
-      <w:bookmarkEnd w:id="257"/>
       <w:bookmarkEnd w:id="258"/>
       <w:bookmarkEnd w:id="259"/>
+      <w:bookmarkEnd w:id="260"/>
+      <w:bookmarkEnd w:id="261"/>
+      <w:bookmarkEnd w:id="262"/>
     </w:p>
     <w:p>
       <w:pPr>
@@ -9450,15 +9584,30 @@
     </w:p>
     <w:p>
       <w:pPr>
-        <w:rPr>
-          <w:sz w:val="20"/>
-          <w:szCs w:val="20"/>
-        </w:rPr>
-      </w:pPr>
+        <w:pStyle w:val="Heading1"/>
+      </w:pPr>
+      <w:bookmarkStart w:id="263" w:name="_Toc164819796"/>
+      <w:r>
+        <w:t>7. GitHub Link:</w:t>
+      </w:r>
+      <w:bookmarkEnd w:id="263"/>
+    </w:p>
+    <w:p>
+      <w:pPr>
+        <w:pStyle w:val="Heading1"/>
+      </w:pPr>
+      <w:hyperlink r:id="rId32" w:history="1">
+        <w:r>
+          <w:rPr>
+            <w:rStyle w:val="Hyperlink"/>
+          </w:rPr>
+          <w:t>https://github.com/mb0227/Business-App-Project-2nd-Semester</w:t>
+        </w:r>
+      </w:hyperlink>
     </w:p>
     <w:sectPr>
-      <w:headerReference w:type="default" r:id="rId32"/>
-      <w:footerReference w:type="default" r:id="rId33"/>
+      <w:headerReference w:type="default" r:id="rId33"/>
+      <w:footerReference w:type="default" r:id="rId34"/>
       <w:pgSz w:w="12240" w:h="15840"/>
       <w:pgMar w:top="1440" w:right="1440" w:bottom="1440" w:left="1440" w:header="720" w:footer="720" w:gutter="0"/>
       <w:cols w:space="720"/>
@@ -9500,29 +9649,31 @@
     <w:pPr>
       <w:pStyle w:val="Footer"/>
       <w:rPr>
+        <w:i/>
+        <w:iCs/>
         <w:lang w:val="af-ZA"/>
       </w:rPr>
     </w:pPr>
     <w:r>
       <w:rPr>
+        <w:i/>
+        <w:iCs/>
         <w:lang w:val="af-ZA"/>
       </w:rPr>
-      <w:t xml:space="preserve">Mohammad </w:t>
+      <w:t>Mohammad Bilal</w:t>
     </w:r>
     <w:r>
       <w:rPr>
-        <w:lang w:val="af-ZA"/>
-      </w:rPr>
-      <w:t>Bilal</w:t>
-    </w:r>
-    <w:r>
-      <w:rPr>
+        <w:i/>
+        <w:iCs/>
         <w:lang w:val="af-ZA"/>
       </w:rPr>
       <w:tab/>
     </w:r>
     <w:r>
       <w:rPr>
+        <w:i/>
+        <w:iCs/>
         <w:lang w:val="af-ZA"/>
       </w:rPr>
       <w:tab/>
@@ -9562,11 +9713,15 @@
   <w:p>
     <w:pPr>
       <w:rPr>
+        <w:i/>
+        <w:iCs/>
         <w:lang w:val="af-ZA"/>
       </w:rPr>
     </w:pPr>
     <w:r>
       <w:rPr>
+        <w:i/>
+        <w:iCs/>
         <w:lang w:val="af-ZA"/>
       </w:rPr>
       <w:t>Restaurant Management System</w:t>
@@ -12994,6 +13149,7 @@
   <w:style w:type="character" w:default="1" w:styleId="DefaultParagraphFont">
     <w:name w:val="Default Paragraph Font"/>
     <w:uiPriority w:val="1"/>
+    <w:semiHidden/>
     <w:unhideWhenUsed/>
   </w:style>
   <w:style w:type="table" w:default="1" w:styleId="TableNormal">
@@ -13278,6 +13434,30 @@
       <w:sz w:val="24"/>
     </w:rPr>
   </w:style>
+  <w:style w:type="character" w:styleId="UnresolvedMention">
+    <w:name w:val="Unresolved Mention"/>
+    <w:basedOn w:val="DefaultParagraphFont"/>
+    <w:uiPriority w:val="99"/>
+    <w:semiHidden/>
+    <w:unhideWhenUsed/>
+    <w:rsid w:val="00F870B2"/>
+    <w:rPr>
+      <w:color w:val="605E5C"/>
+      <w:shd w:val="clear" w:color="auto" w:fill="E1DFDD"/>
+    </w:rPr>
+  </w:style>
+  <w:style w:type="character" w:styleId="FollowedHyperlink">
+    <w:name w:val="FollowedHyperlink"/>
+    <w:basedOn w:val="DefaultParagraphFont"/>
+    <w:uiPriority w:val="99"/>
+    <w:semiHidden/>
+    <w:unhideWhenUsed/>
+    <w:rsid w:val="00F870B2"/>
+    <w:rPr>
+      <w:color w:val="954F72" w:themeColor="followedHyperlink"/>
+      <w:u w:val="single"/>
+    </w:rPr>
+  </w:style>
 </w:styles>
 </file>
 

</xml_diff>